<commit_message>
Removed embedded repository Case-Study-Data-Cleaning
</commit_message>
<xml_diff>
--- a/Git/Git Notes.docx
+++ b/Git/Git Notes.docx
@@ -55,7 +55,786 @@
         <w:t xml:space="preserve"> </w:t>
       </w:r>
       <w:r>
-        <w:t>Version control allows us to track files in different states and let multiple people work on the same files simultaneously, a concept known as continuous development. </w:t>
+        <w:t>Version control allows us to track files in different states and let multiple people work on the same files simultaneously, a concept known as continuous development.</w:t>
+      </w:r>
+    </w:p>
+    <w:p>
+      <w:pPr>
+        <w:jc w:val="both"/>
+      </w:pPr>
+    </w:p>
+    <w:p>
+      <w:pPr>
+        <w:jc w:val="both"/>
+      </w:pPr>
+      <w:r>
+        <w:t>What is staging in git?</w:t>
+      </w:r>
+    </w:p>
+    <w:p>
+      <w:pPr>
+        <w:jc w:val="both"/>
+      </w:pPr>
+      <w:r>
+        <w:t xml:space="preserve">In Git, </w:t>
+      </w:r>
+      <w:r>
+        <w:rPr>
+          <w:b/>
+          <w:bCs/>
+        </w:rPr>
+        <w:t>staging</w:t>
+      </w:r>
+      <w:r>
+        <w:t xml:space="preserve"> refers to the process of preparing your changes (modifications, additions, deletions) to be included in the next commit. The staging area, also known as the </w:t>
+      </w:r>
+      <w:r>
+        <w:rPr>
+          <w:b/>
+          <w:bCs/>
+        </w:rPr>
+        <w:t>index</w:t>
+      </w:r>
+      <w:r>
+        <w:t>, acts as an intermediate step where changes are reviewed and organized before they are permanently recorded in the repository's history.</w:t>
+      </w:r>
+    </w:p>
+    <w:p>
+      <w:pPr>
+        <w:jc w:val="both"/>
+      </w:pPr>
+      <w:r>
+        <w:t>Git add .</w:t>
+      </w:r>
+      <w:r>
+        <w:tab/>
+        <w:t>this command is used to put files in staging before permanent commit.</w:t>
+      </w:r>
+    </w:p>
+    <w:p>
+      <w:pPr>
+        <w:jc w:val="both"/>
+      </w:pPr>
+    </w:p>
+    <w:p>
+      <w:pPr>
+        <w:jc w:val="both"/>
+      </w:pPr>
+      <w:r>
+        <w:t>Comparing a file with previous commit using git diff:</w:t>
+      </w:r>
+    </w:p>
+    <w:p>
+      <w:pPr>
+        <w:jc w:val="both"/>
+      </w:pPr>
+      <w:r>
+        <w:t>This command compares the current state of a specific file (file_name) with the last committed version of that file.</w:t>
+      </w:r>
+    </w:p>
+    <w:p>
+      <w:pPr>
+        <w:jc w:val="both"/>
+        <w:rPr>
+          <w:b/>
+          <w:bCs/>
+        </w:rPr>
+      </w:pPr>
+      <w:r>
+        <w:rPr>
+          <w:b/>
+          <w:bCs/>
+        </w:rPr>
+        <w:t>What It Shows:</w:t>
+      </w:r>
+    </w:p>
+    <w:p>
+      <w:pPr>
+        <w:numPr>
+          <w:ilvl w:val="0"/>
+          <w:numId w:val="1"/>
+        </w:numPr>
+        <w:jc w:val="both"/>
+      </w:pPr>
+      <w:r>
+        <w:rPr>
+          <w:b/>
+          <w:bCs/>
+        </w:rPr>
+        <w:t>Changes made to the file</w:t>
+      </w:r>
+      <w:r>
+        <w:t xml:space="preserve"> that have not been staged (added using git add) yet.</w:t>
+      </w:r>
+    </w:p>
+    <w:p>
+      <w:pPr>
+        <w:numPr>
+          <w:ilvl w:val="0"/>
+          <w:numId w:val="1"/>
+        </w:numPr>
+        <w:jc w:val="both"/>
+      </w:pPr>
+      <w:r>
+        <w:t>Lines added, removed, or modified in the file.</w:t>
+      </w:r>
+    </w:p>
+    <w:p>
+      <w:pPr>
+        <w:jc w:val="both"/>
+        <w:rPr>
+          <w:b/>
+          <w:bCs/>
+        </w:rPr>
+      </w:pPr>
+      <w:r>
+        <w:rPr>
+          <w:b/>
+          <w:bCs/>
+        </w:rPr>
+        <w:t>When to Use:</w:t>
+      </w:r>
+    </w:p>
+    <w:p>
+      <w:pPr>
+        <w:numPr>
+          <w:ilvl w:val="0"/>
+          <w:numId w:val="2"/>
+        </w:numPr>
+        <w:jc w:val="both"/>
+      </w:pPr>
+      <w:r>
+        <w:t>To review your edits before staging or committing them.</w:t>
+      </w:r>
+    </w:p>
+    <w:p>
+      <w:pPr>
+        <w:numPr>
+          <w:ilvl w:val="0"/>
+          <w:numId w:val="2"/>
+        </w:numPr>
+        <w:jc w:val="both"/>
+      </w:pPr>
+      <w:r>
+        <w:t>To ensure the file changes are as expected.</w:t>
+      </w:r>
+    </w:p>
+    <w:p>
+      <w:pPr>
+        <w:jc w:val="both"/>
+      </w:pPr>
+      <w:r>
+        <w:lastRenderedPageBreak/>
+        <w:t>Commit, Tree and Blob</w:t>
+      </w:r>
+    </w:p>
+    <w:p>
+      <w:pPr>
+        <w:jc w:val="both"/>
+      </w:pPr>
+      <w:r>
+        <w:t xml:space="preserve">A </w:t>
+      </w:r>
+      <w:r>
+        <w:rPr>
+          <w:b/>
+          <w:bCs/>
+        </w:rPr>
+        <w:t>Commit</w:t>
+      </w:r>
+      <w:r>
+        <w:t xml:space="preserve"> in Git is a snapshot of your project at a specific moment in time. It records the current state of all tracked files and the changes made since the previous commit. Each commit has a unique identifier (hash), a commit message describing the changes, and a reference to its parent commit(s), except the very first commit. Commits allow you to track, review, and revert changes as needed.</w:t>
+      </w:r>
+    </w:p>
+    <w:p>
+      <w:pPr>
+        <w:jc w:val="both"/>
+      </w:pPr>
+      <w:r>
+        <w:t xml:space="preserve">A </w:t>
+      </w:r>
+      <w:r>
+        <w:rPr>
+          <w:b/>
+          <w:bCs/>
+        </w:rPr>
+        <w:t>Tree</w:t>
+      </w:r>
+      <w:r>
+        <w:t xml:space="preserve"> in Git represents the structure of your project (files and folders) at a particular commit. It acts like a directory listing, organizing the hierarchy of files and subdirectories. Each tree object points to file blobs and other subtrees, showing how the project is organized at that moment. Commits always point to a tree object that defines the state of the repository.</w:t>
+      </w:r>
+    </w:p>
+    <w:p>
+      <w:pPr>
+        <w:jc w:val="both"/>
+      </w:pPr>
+      <w:r>
+        <w:t xml:space="preserve">A </w:t>
+      </w:r>
+      <w:r>
+        <w:rPr>
+          <w:b/>
+          <w:bCs/>
+        </w:rPr>
+        <w:t>Blob</w:t>
+      </w:r>
+      <w:r>
+        <w:t xml:space="preserve"> (Binary Large Object) in Git is the object that stores the actual content of a file. It contains the raw data of the file but doesn’t store its name or location within the project. Each unique version of a file’s content is stored as a separate blob. This ensures efficient storage by reusing blobs for unchanged content while saving only the differences when files are modified.</w:t>
+      </w:r>
+    </w:p>
+    <w:p>
+      <w:pPr>
+        <w:jc w:val="both"/>
+      </w:pPr>
+    </w:p>
+    <w:p>
+      <w:pPr>
+        <w:jc w:val="both"/>
+        <w:rPr>
+          <w:b/>
+          <w:bCs/>
+        </w:rPr>
+      </w:pPr>
+      <w:r>
+        <w:rPr>
+          <w:b/>
+          <w:bCs/>
+        </w:rPr>
+        <w:t>Git Hash</w:t>
+      </w:r>
+    </w:p>
+    <w:p>
+      <w:pPr>
+        <w:jc w:val="both"/>
+      </w:pPr>
+      <w:r>
+        <w:t xml:space="preserve">A </w:t>
+      </w:r>
+      <w:r>
+        <w:rPr>
+          <w:b/>
+          <w:bCs/>
+        </w:rPr>
+        <w:t>Git Hash</w:t>
+      </w:r>
+      <w:r>
+        <w:t xml:space="preserve"> is a unique identifier (also called a SHA-1 hash) generated for every commit in Git. It is a 40-character string that looks like a random mix of letters and numbers, but it uniquely represents the specific state of your project at the time of the commit. Git uses this hash to track changes and locate commits in the repository. The hash ensures data integrity, meaning any changes to the commit's content would result in a completely different hash.</w:t>
+      </w:r>
+    </w:p>
+    <w:p>
+      <w:pPr>
+        <w:jc w:val="both"/>
+      </w:pPr>
+    </w:p>
+    <w:p>
+      <w:pPr>
+        <w:jc w:val="both"/>
+      </w:pPr>
+      <w:r>
+        <w:t>Git show~HEAD:</w:t>
+      </w:r>
+    </w:p>
+    <w:p>
+      <w:pPr>
+        <w:jc w:val="both"/>
+      </w:pPr>
+      <w:r>
+        <w:t>The git show ~HEAD command is used to view details about the parent commit of the current HEAD (the most recent commit on the active branch). It displays information such as the commit hash, author, date, and the commit message, along with the differences introduced by that commit. This command is helpful for inspecting changes made in the immediate prior commit to the current state of your repository.</w:t>
+      </w:r>
+    </w:p>
+    <w:p>
+      <w:pPr>
+        <w:jc w:val="both"/>
+      </w:pPr>
+    </w:p>
+    <w:p>
+      <w:pPr>
+        <w:jc w:val="both"/>
+      </w:pPr>
+      <w:r>
+        <w:t>Checking changes between two specific commits:</w:t>
+      </w:r>
+    </w:p>
+    <w:p>
+      <w:pPr>
+        <w:jc w:val="both"/>
+      </w:pPr>
+      <w:r>
+        <w:rPr>
+          <w:noProof/>
+        </w:rPr>
+        <w:lastRenderedPageBreak/>
+        <w:drawing>
+          <wp:inline distT="0" distB="0" distL="0" distR="0" wp14:anchorId="2C9AC0AF" wp14:editId="60868B5C">
+            <wp:extent cx="5943600" cy="2552065"/>
+            <wp:effectExtent l="0" t="0" r="0" b="635"/>
+            <wp:docPr id="245488364" name="Picture 1"/>
+            <wp:cNvGraphicFramePr>
+              <a:graphicFrameLocks xmlns:a="http://schemas.openxmlformats.org/drawingml/2006/main" noChangeAspect="1"/>
+            </wp:cNvGraphicFramePr>
+            <a:graphic xmlns:a="http://schemas.openxmlformats.org/drawingml/2006/main">
+              <a:graphicData uri="http://schemas.openxmlformats.org/drawingml/2006/picture">
+                <pic:pic xmlns:pic="http://schemas.openxmlformats.org/drawingml/2006/picture">
+                  <pic:nvPicPr>
+                    <pic:cNvPr id="245488364" name="Picture 245488364"/>
+                    <pic:cNvPicPr/>
+                  </pic:nvPicPr>
+                  <pic:blipFill>
+                    <a:blip r:embed="rId5">
+                      <a:extLst>
+                        <a:ext uri="{28A0092B-C50C-407E-A947-70E740481C1C}">
+                          <a14:useLocalDpi xmlns:a14="http://schemas.microsoft.com/office/drawing/2010/main" val="0"/>
+                        </a:ext>
+                      </a:extLst>
+                    </a:blip>
+                    <a:stretch>
+                      <a:fillRect/>
+                    </a:stretch>
+                  </pic:blipFill>
+                  <pic:spPr>
+                    <a:xfrm>
+                      <a:off x="0" y="0"/>
+                      <a:ext cx="5943600" cy="2552065"/>
+                    </a:xfrm>
+                    <a:prstGeom prst="rect">
+                      <a:avLst/>
+                    </a:prstGeom>
+                  </pic:spPr>
+                </pic:pic>
+              </a:graphicData>
+            </a:graphic>
+          </wp:inline>
+        </w:drawing>
+      </w:r>
+    </w:p>
+    <w:p>
+      <w:pPr>
+        <w:jc w:val="both"/>
+      </w:pPr>
+    </w:p>
+    <w:p>
+      <w:pPr>
+        <w:jc w:val="both"/>
+      </w:pPr>
+      <w:r>
+        <w:t>When we want to see which made specific changes:</w:t>
+      </w:r>
+    </w:p>
+    <w:p>
+      <w:pPr>
+        <w:jc w:val="both"/>
+      </w:pPr>
+      <w:r>
+        <w:rPr>
+          <w:noProof/>
+        </w:rPr>
+        <w:drawing>
+          <wp:inline distT="0" distB="0" distL="0" distR="0" wp14:anchorId="3CCDC254" wp14:editId="1970DCD1">
+            <wp:extent cx="5943600" cy="2357755"/>
+            <wp:effectExtent l="0" t="0" r="0" b="4445"/>
+            <wp:docPr id="1042284446" name="Picture 2"/>
+            <wp:cNvGraphicFramePr>
+              <a:graphicFrameLocks xmlns:a="http://schemas.openxmlformats.org/drawingml/2006/main" noChangeAspect="1"/>
+            </wp:cNvGraphicFramePr>
+            <a:graphic xmlns:a="http://schemas.openxmlformats.org/drawingml/2006/main">
+              <a:graphicData uri="http://schemas.openxmlformats.org/drawingml/2006/picture">
+                <pic:pic xmlns:pic="http://schemas.openxmlformats.org/drawingml/2006/picture">
+                  <pic:nvPicPr>
+                    <pic:cNvPr id="1042284446" name="Picture 1042284446"/>
+                    <pic:cNvPicPr/>
+                  </pic:nvPicPr>
+                  <pic:blipFill>
+                    <a:blip r:embed="rId6">
+                      <a:extLst>
+                        <a:ext uri="{28A0092B-C50C-407E-A947-70E740481C1C}">
+                          <a14:useLocalDpi xmlns:a14="http://schemas.microsoft.com/office/drawing/2010/main" val="0"/>
+                        </a:ext>
+                      </a:extLst>
+                    </a:blip>
+                    <a:stretch>
+                      <a:fillRect/>
+                    </a:stretch>
+                  </pic:blipFill>
+                  <pic:spPr>
+                    <a:xfrm>
+                      <a:off x="0" y="0"/>
+                      <a:ext cx="5943600" cy="2357755"/>
+                    </a:xfrm>
+                    <a:prstGeom prst="rect">
+                      <a:avLst/>
+                    </a:prstGeom>
+                  </pic:spPr>
+                </pic:pic>
+              </a:graphicData>
+            </a:graphic>
+          </wp:inline>
+        </w:drawing>
+      </w:r>
+    </w:p>
+    <w:p>
+      <w:pPr>
+        <w:jc w:val="both"/>
+      </w:pPr>
+    </w:p>
+    <w:p>
+      <w:pPr>
+        <w:jc w:val="both"/>
+      </w:pPr>
+      <w:r>
+        <w:t>Unstagging a file:</w:t>
+      </w:r>
+    </w:p>
+    <w:p>
+      <w:pPr>
+        <w:jc w:val="both"/>
+      </w:pPr>
+      <w:r>
+        <w:rPr>
+          <w:noProof/>
+        </w:rPr>
+        <w:drawing>
+          <wp:inline distT="0" distB="0" distL="0" distR="0" wp14:anchorId="2F2C0205" wp14:editId="4A2E1426">
+            <wp:extent cx="5943600" cy="1706880"/>
+            <wp:effectExtent l="0" t="0" r="0" b="7620"/>
+            <wp:docPr id="1787057066" name="Picture 3"/>
+            <wp:cNvGraphicFramePr>
+              <a:graphicFrameLocks xmlns:a="http://schemas.openxmlformats.org/drawingml/2006/main" noChangeAspect="1"/>
+            </wp:cNvGraphicFramePr>
+            <a:graphic xmlns:a="http://schemas.openxmlformats.org/drawingml/2006/main">
+              <a:graphicData uri="http://schemas.openxmlformats.org/drawingml/2006/picture">
+                <pic:pic xmlns:pic="http://schemas.openxmlformats.org/drawingml/2006/picture">
+                  <pic:nvPicPr>
+                    <pic:cNvPr id="1787057066" name="Picture 1787057066"/>
+                    <pic:cNvPicPr/>
+                  </pic:nvPicPr>
+                  <pic:blipFill>
+                    <a:blip r:embed="rId7">
+                      <a:extLst>
+                        <a:ext uri="{28A0092B-C50C-407E-A947-70E740481C1C}">
+                          <a14:useLocalDpi xmlns:a14="http://schemas.microsoft.com/office/drawing/2010/main" val="0"/>
+                        </a:ext>
+                      </a:extLst>
+                    </a:blip>
+                    <a:stretch>
+                      <a:fillRect/>
+                    </a:stretch>
+                  </pic:blipFill>
+                  <pic:spPr>
+                    <a:xfrm>
+                      <a:off x="0" y="0"/>
+                      <a:ext cx="5943600" cy="1706880"/>
+                    </a:xfrm>
+                    <a:prstGeom prst="rect">
+                      <a:avLst/>
+                    </a:prstGeom>
+                  </pic:spPr>
+                </pic:pic>
+              </a:graphicData>
+            </a:graphic>
+          </wp:inline>
+        </w:drawing>
+      </w:r>
+    </w:p>
+    <w:p>
+      <w:pPr>
+        <w:jc w:val="both"/>
+      </w:pPr>
+      <w:r>
+        <w:lastRenderedPageBreak/>
+        <w:t>We can use git reset head to reset all files from stagging area without specifying any of them.</w:t>
+      </w:r>
+    </w:p>
+    <w:p>
+      <w:pPr>
+        <w:jc w:val="both"/>
+      </w:pPr>
+    </w:p>
+    <w:p>
+      <w:pPr>
+        <w:jc w:val="both"/>
+      </w:pPr>
+      <w:r>
+        <w:t>Undoing changes from unstagged file:</w:t>
+      </w:r>
+    </w:p>
+    <w:p>
+      <w:pPr>
+        <w:jc w:val="both"/>
+      </w:pPr>
+      <w:r>
+        <w:t>The command git checkout -- file_name is used to discard changes made to a specific file (file_name) in your working directory. It restores the file to the state of the last commit (or the version from the staging area if it's staged). This means any uncommitted changes made to the file will be lost, and the file will revert to how it was when it was last committed. This is useful when you want to undo modifications to a file and return it to its last committed state.</w:t>
+      </w:r>
+    </w:p>
+    <w:p>
+      <w:pPr>
+        <w:jc w:val="both"/>
+      </w:pPr>
+    </w:p>
+    <w:p>
+      <w:pPr>
+        <w:jc w:val="both"/>
+      </w:pPr>
+      <w:r>
+        <w:t>But if we want to undo changes from all files, we have to run “git checkout .”</w:t>
+      </w:r>
+      <w:r>
+        <w:t>.</w:t>
+      </w:r>
+    </w:p>
+    <w:p>
+      <w:pPr>
+        <w:jc w:val="both"/>
+      </w:pPr>
+    </w:p>
+    <w:p>
+      <w:pPr>
+        <w:jc w:val="both"/>
+      </w:pPr>
+      <w:r>
+        <w:t>Unstagging and then Undoing:</w:t>
+      </w:r>
+    </w:p>
+    <w:p>
+      <w:pPr>
+        <w:jc w:val="both"/>
+      </w:pPr>
+      <w:r>
+        <w:t>The command git reset HEAD is used to unstage files that have been added to the staging area, effectively removing them from the next commit. It does not modify the working directory or the commit history; it only resets the index (staging area) to match the last commit. After running this command, any changes that were staged (but not committed) will remain in your working directory, but they will no longer be staged for commit. This is useful if you mistakenly added files to the staging area and want to remove them without losing the changes in the files.</w:t>
+      </w:r>
+    </w:p>
+    <w:p>
+      <w:pPr>
+        <w:jc w:val="both"/>
+      </w:pPr>
+    </w:p>
+    <w:p>
+      <w:pPr>
+        <w:jc w:val="both"/>
+      </w:pPr>
+      <w:r>
+        <w:t>Getting commits info of specific number:</w:t>
+      </w:r>
+    </w:p>
+    <w:p>
+      <w:pPr>
+        <w:jc w:val="both"/>
+      </w:pPr>
+      <w:r>
+        <w:rPr>
+          <w:noProof/>
+        </w:rPr>
+        <w:drawing>
+          <wp:inline distT="0" distB="0" distL="0" distR="0" wp14:anchorId="4EA5744C" wp14:editId="51E75575">
+            <wp:extent cx="5943600" cy="2273935"/>
+            <wp:effectExtent l="0" t="0" r="0" b="0"/>
+            <wp:docPr id="867607054" name="Picture 4"/>
+            <wp:cNvGraphicFramePr>
+              <a:graphicFrameLocks xmlns:a="http://schemas.openxmlformats.org/drawingml/2006/main" noChangeAspect="1"/>
+            </wp:cNvGraphicFramePr>
+            <a:graphic xmlns:a="http://schemas.openxmlformats.org/drawingml/2006/main">
+              <a:graphicData uri="http://schemas.openxmlformats.org/drawingml/2006/picture">
+                <pic:pic xmlns:pic="http://schemas.openxmlformats.org/drawingml/2006/picture">
+                  <pic:nvPicPr>
+                    <pic:cNvPr id="867607054" name="Picture 867607054"/>
+                    <pic:cNvPicPr/>
+                  </pic:nvPicPr>
+                  <pic:blipFill>
+                    <a:blip r:embed="rId8">
+                      <a:extLst>
+                        <a:ext uri="{28A0092B-C50C-407E-A947-70E740481C1C}">
+                          <a14:useLocalDpi xmlns:a14="http://schemas.microsoft.com/office/drawing/2010/main" val="0"/>
+                        </a:ext>
+                      </a:extLst>
+                    </a:blip>
+                    <a:stretch>
+                      <a:fillRect/>
+                    </a:stretch>
+                  </pic:blipFill>
+                  <pic:spPr>
+                    <a:xfrm>
+                      <a:off x="0" y="0"/>
+                      <a:ext cx="5943600" cy="2273935"/>
+                    </a:xfrm>
+                    <a:prstGeom prst="rect">
+                      <a:avLst/>
+                    </a:prstGeom>
+                  </pic:spPr>
+                </pic:pic>
+              </a:graphicData>
+            </a:graphic>
+          </wp:inline>
+        </w:drawing>
+      </w:r>
+    </w:p>
+    <w:p>
+      <w:pPr>
+        <w:jc w:val="both"/>
+      </w:pPr>
+      <w:r>
+        <w:lastRenderedPageBreak/>
+        <w:t>Getting commit details on a specific date:</w:t>
+      </w:r>
+    </w:p>
+    <w:p>
+      <w:pPr>
+        <w:jc w:val="both"/>
+      </w:pPr>
+      <w:r>
+        <w:rPr>
+          <w:noProof/>
+        </w:rPr>
+        <w:drawing>
+          <wp:inline distT="0" distB="0" distL="0" distR="0" wp14:anchorId="5F94B920" wp14:editId="38C50FE0">
+            <wp:extent cx="5943600" cy="3932555"/>
+            <wp:effectExtent l="0" t="0" r="0" b="0"/>
+            <wp:docPr id="221098335" name="Picture 6"/>
+            <wp:cNvGraphicFramePr>
+              <a:graphicFrameLocks xmlns:a="http://schemas.openxmlformats.org/drawingml/2006/main" noChangeAspect="1"/>
+            </wp:cNvGraphicFramePr>
+            <a:graphic xmlns:a="http://schemas.openxmlformats.org/drawingml/2006/main">
+              <a:graphicData uri="http://schemas.openxmlformats.org/drawingml/2006/picture">
+                <pic:pic xmlns:pic="http://schemas.openxmlformats.org/drawingml/2006/picture">
+                  <pic:nvPicPr>
+                    <pic:cNvPr id="221098335" name="Picture 221098335"/>
+                    <pic:cNvPicPr/>
+                  </pic:nvPicPr>
+                  <pic:blipFill>
+                    <a:blip r:embed="rId9">
+                      <a:extLst>
+                        <a:ext uri="{28A0092B-C50C-407E-A947-70E740481C1C}">
+                          <a14:useLocalDpi xmlns:a14="http://schemas.microsoft.com/office/drawing/2010/main" val="0"/>
+                        </a:ext>
+                      </a:extLst>
+                    </a:blip>
+                    <a:stretch>
+                      <a:fillRect/>
+                    </a:stretch>
+                  </pic:blipFill>
+                  <pic:spPr>
+                    <a:xfrm>
+                      <a:off x="0" y="0"/>
+                      <a:ext cx="5943600" cy="3932555"/>
+                    </a:xfrm>
+                    <a:prstGeom prst="rect">
+                      <a:avLst/>
+                    </a:prstGeom>
+                  </pic:spPr>
+                </pic:pic>
+              </a:graphicData>
+            </a:graphic>
+          </wp:inline>
+        </w:drawing>
+      </w:r>
+    </w:p>
+    <w:p>
+      <w:pPr>
+        <w:jc w:val="both"/>
+      </w:pPr>
+    </w:p>
+    <w:p>
+      <w:pPr>
+        <w:jc w:val="both"/>
+      </w:pPr>
+      <w:r>
+        <w:t>Restoring File to a Specific Commit:</w:t>
+      </w:r>
+    </w:p>
+    <w:p>
+      <w:pPr>
+        <w:jc w:val="both"/>
+      </w:pPr>
+      <w:r>
+        <w:drawing>
+          <wp:inline distT="0" distB="0" distL="0" distR="0" wp14:anchorId="58B8C04F" wp14:editId="4FB56999">
+            <wp:extent cx="5943600" cy="2367280"/>
+            <wp:effectExtent l="0" t="0" r="0" b="0"/>
+            <wp:docPr id="832800968" name="Picture 1"/>
+            <wp:cNvGraphicFramePr>
+              <a:graphicFrameLocks xmlns:a="http://schemas.openxmlformats.org/drawingml/2006/main" noChangeAspect="1"/>
+            </wp:cNvGraphicFramePr>
+            <a:graphic xmlns:a="http://schemas.openxmlformats.org/drawingml/2006/main">
+              <a:graphicData uri="http://schemas.openxmlformats.org/drawingml/2006/picture">
+                <pic:pic xmlns:pic="http://schemas.openxmlformats.org/drawingml/2006/picture">
+                  <pic:nvPicPr>
+                    <pic:cNvPr id="832800968" name=""/>
+                    <pic:cNvPicPr/>
+                  </pic:nvPicPr>
+                  <pic:blipFill>
+                    <a:blip r:embed="rId10"/>
+                    <a:stretch>
+                      <a:fillRect/>
+                    </a:stretch>
+                  </pic:blipFill>
+                  <pic:spPr>
+                    <a:xfrm>
+                      <a:off x="0" y="0"/>
+                      <a:ext cx="5943600" cy="2367280"/>
+                    </a:xfrm>
+                    <a:prstGeom prst="rect">
+                      <a:avLst/>
+                    </a:prstGeom>
+                  </pic:spPr>
+                </pic:pic>
+              </a:graphicData>
+            </a:graphic>
+          </wp:inline>
+        </w:drawing>
+      </w:r>
+    </w:p>
+    <w:p>
+      <w:pPr>
+        <w:jc w:val="both"/>
+      </w:pPr>
+    </w:p>
+    <w:p>
+      <w:pPr>
+        <w:jc w:val="both"/>
+      </w:pPr>
+      <w:r>
+        <w:t>Cleaning Repository</w:t>
+      </w:r>
+    </w:p>
+    <w:p>
+      <w:pPr>
+        <w:jc w:val="both"/>
+      </w:pPr>
+      <w:r>
+        <w:lastRenderedPageBreak/>
+        <w:drawing>
+          <wp:inline distT="0" distB="0" distL="0" distR="0" wp14:anchorId="1EBC7D30" wp14:editId="5576362E">
+            <wp:extent cx="5943600" cy="4791075"/>
+            <wp:effectExtent l="0" t="0" r="0" b="9525"/>
+            <wp:docPr id="688522592" name="Picture 1"/>
+            <wp:cNvGraphicFramePr>
+              <a:graphicFrameLocks xmlns:a="http://schemas.openxmlformats.org/drawingml/2006/main" noChangeAspect="1"/>
+            </wp:cNvGraphicFramePr>
+            <a:graphic xmlns:a="http://schemas.openxmlformats.org/drawingml/2006/main">
+              <a:graphicData uri="http://schemas.openxmlformats.org/drawingml/2006/picture">
+                <pic:pic xmlns:pic="http://schemas.openxmlformats.org/drawingml/2006/picture">
+                  <pic:nvPicPr>
+                    <pic:cNvPr id="688522592" name=""/>
+                    <pic:cNvPicPr/>
+                  </pic:nvPicPr>
+                  <pic:blipFill>
+                    <a:blip r:embed="rId11"/>
+                    <a:stretch>
+                      <a:fillRect/>
+                    </a:stretch>
+                  </pic:blipFill>
+                  <pic:spPr>
+                    <a:xfrm>
+                      <a:off x="0" y="0"/>
+                      <a:ext cx="5943600" cy="4791075"/>
+                    </a:xfrm>
+                    <a:prstGeom prst="rect">
+                      <a:avLst/>
+                    </a:prstGeom>
+                  </pic:spPr>
+                </pic:pic>
+              </a:graphicData>
+            </a:graphic>
+          </wp:inline>
+        </w:drawing>
       </w:r>
     </w:p>
     <w:p>
@@ -206,6 +985,315 @@
     </w:sectPr>
   </w:body>
 </w:document>
+</file>
+
+<file path=word/numbering.xml><?xml version="1.0" encoding="utf-8"?>
+<w:numbering xmlns:wpc="http://schemas.microsoft.com/office/word/2010/wordprocessingCanvas" xmlns:cx="http://schemas.microsoft.com/office/drawing/2014/chartex" xmlns:cx1="http://schemas.microsoft.com/office/drawing/2015/9/8/chartex" xmlns:cx2="http://schemas.microsoft.com/office/drawing/2015/10/21/chartex" xmlns:cx3="http://schemas.microsoft.com/office/drawing/2016/5/9/chartex" xmlns:cx4="http://schemas.microsoft.com/office/drawing/2016/5/10/chartex" xmlns:cx5="http://schemas.microsoft.com/office/drawing/2016/5/11/chartex" xmlns:cx6="http://schemas.microsoft.com/office/drawing/2016/5/12/chartex" xmlns:cx7="http://schemas.microsoft.com/office/drawing/2016/5/13/chartex" xmlns:cx8="http://schemas.microsoft.com/office/drawing/2016/5/14/chartex" xmlns:mc="http://schemas.openxmlformats.org/markup-compatibility/2006" xmlns:aink="http://schemas.microsoft.com/office/drawing/2016/ink" xmlns:am3d="http://schemas.microsoft.com/office/drawing/2017/model3d" xmlns:o="urn:schemas-microsoft-com:office:office" xmlns:oel="http://schemas.microsoft.com/office/2019/extlst" xmlns:r="http://schemas.openxmlformats.org/officeDocument/2006/relationships" xmlns:m="http://schemas.openxmlformats.org/officeDocument/2006/math" xmlns:v="urn:schemas-microsoft-com:vml" xmlns:wp14="http://schemas.microsoft.com/office/word/2010/wordprocessingDrawing" xmlns:wp="http://schemas.openxmlformats.org/drawingml/2006/wordprocessingDrawing" xmlns:w10="urn:schemas-microsoft-com:office:word" xmlns:w="http://schemas.openxmlformats.org/wordprocessingml/2006/main" xmlns:w14="http://schemas.microsoft.com/office/word/2010/wordml" xmlns:w15="http://schemas.microsoft.com/office/word/2012/wordml" xmlns:w16cex="http://schemas.microsoft.com/office/word/2018/wordml/cex" xmlns:w16cid="http://schemas.microsoft.com/office/word/2016/wordml/cid" xmlns:w16="http://schemas.microsoft.com/office/word/2018/wordml" xmlns:w16du="http://schemas.microsoft.com/office/word/2023/wordml/word16du" xmlns:w16sdtdh="http://schemas.microsoft.com/office/word/2020/wordml/sdtdatahash" xmlns:w16se="http://schemas.microsoft.com/office/word/2015/wordml/symex" xmlns:wpg="http://schemas.microsoft.com/office/word/2010/wordprocessingGroup" xmlns:wpi="http://schemas.microsoft.com/office/word/2010/wordprocessingInk" xmlns:wne="http://schemas.microsoft.com/office/word/2006/wordml" xmlns:wps="http://schemas.microsoft.com/office/word/2010/wordprocessingShape" mc:Ignorable="w14 w15 w16se w16cid w16 w16cex w16sdtdh w16du wp14">
+  <w:abstractNum w:abstractNumId="0" w15:restartNumberingAfterBreak="0">
+    <w:nsid w:val="64D103EA"/>
+    <w:multiLevelType w:val="multilevel"/>
+    <w:tmpl w:val="902C72EC"/>
+    <w:lvl w:ilvl="0">
+      <w:start w:val="1"/>
+      <w:numFmt w:val="bullet"/>
+      <w:lvlText w:val=""/>
+      <w:lvlJc w:val="left"/>
+      <w:pPr>
+        <w:tabs>
+          <w:tab w:val="num" w:pos="720"/>
+        </w:tabs>
+        <w:ind w:left="720" w:hanging="360"/>
+      </w:pPr>
+      <w:rPr>
+        <w:rFonts w:ascii="Symbol" w:hAnsi="Symbol" w:hint="default"/>
+        <w:sz w:val="20"/>
+      </w:rPr>
+    </w:lvl>
+    <w:lvl w:ilvl="1" w:tentative="1">
+      <w:start w:val="1"/>
+      <w:numFmt w:val="bullet"/>
+      <w:lvlText w:val="o"/>
+      <w:lvlJc w:val="left"/>
+      <w:pPr>
+        <w:tabs>
+          <w:tab w:val="num" w:pos="1440"/>
+        </w:tabs>
+        <w:ind w:left="1440" w:hanging="360"/>
+      </w:pPr>
+      <w:rPr>
+        <w:rFonts w:ascii="Courier New" w:hAnsi="Courier New" w:hint="default"/>
+        <w:sz w:val="20"/>
+      </w:rPr>
+    </w:lvl>
+    <w:lvl w:ilvl="2" w:tentative="1">
+      <w:start w:val="1"/>
+      <w:numFmt w:val="bullet"/>
+      <w:lvlText w:val=""/>
+      <w:lvlJc w:val="left"/>
+      <w:pPr>
+        <w:tabs>
+          <w:tab w:val="num" w:pos="2160"/>
+        </w:tabs>
+        <w:ind w:left="2160" w:hanging="360"/>
+      </w:pPr>
+      <w:rPr>
+        <w:rFonts w:ascii="Wingdings" w:hAnsi="Wingdings" w:hint="default"/>
+        <w:sz w:val="20"/>
+      </w:rPr>
+    </w:lvl>
+    <w:lvl w:ilvl="3" w:tentative="1">
+      <w:start w:val="1"/>
+      <w:numFmt w:val="bullet"/>
+      <w:lvlText w:val=""/>
+      <w:lvlJc w:val="left"/>
+      <w:pPr>
+        <w:tabs>
+          <w:tab w:val="num" w:pos="2880"/>
+        </w:tabs>
+        <w:ind w:left="2880" w:hanging="360"/>
+      </w:pPr>
+      <w:rPr>
+        <w:rFonts w:ascii="Wingdings" w:hAnsi="Wingdings" w:hint="default"/>
+        <w:sz w:val="20"/>
+      </w:rPr>
+    </w:lvl>
+    <w:lvl w:ilvl="4" w:tentative="1">
+      <w:start w:val="1"/>
+      <w:numFmt w:val="bullet"/>
+      <w:lvlText w:val=""/>
+      <w:lvlJc w:val="left"/>
+      <w:pPr>
+        <w:tabs>
+          <w:tab w:val="num" w:pos="3600"/>
+        </w:tabs>
+        <w:ind w:left="3600" w:hanging="360"/>
+      </w:pPr>
+      <w:rPr>
+        <w:rFonts w:ascii="Wingdings" w:hAnsi="Wingdings" w:hint="default"/>
+        <w:sz w:val="20"/>
+      </w:rPr>
+    </w:lvl>
+    <w:lvl w:ilvl="5" w:tentative="1">
+      <w:start w:val="1"/>
+      <w:numFmt w:val="bullet"/>
+      <w:lvlText w:val=""/>
+      <w:lvlJc w:val="left"/>
+      <w:pPr>
+        <w:tabs>
+          <w:tab w:val="num" w:pos="4320"/>
+        </w:tabs>
+        <w:ind w:left="4320" w:hanging="360"/>
+      </w:pPr>
+      <w:rPr>
+        <w:rFonts w:ascii="Wingdings" w:hAnsi="Wingdings" w:hint="default"/>
+        <w:sz w:val="20"/>
+      </w:rPr>
+    </w:lvl>
+    <w:lvl w:ilvl="6" w:tentative="1">
+      <w:start w:val="1"/>
+      <w:numFmt w:val="bullet"/>
+      <w:lvlText w:val=""/>
+      <w:lvlJc w:val="left"/>
+      <w:pPr>
+        <w:tabs>
+          <w:tab w:val="num" w:pos="5040"/>
+        </w:tabs>
+        <w:ind w:left="5040" w:hanging="360"/>
+      </w:pPr>
+      <w:rPr>
+        <w:rFonts w:ascii="Wingdings" w:hAnsi="Wingdings" w:hint="default"/>
+        <w:sz w:val="20"/>
+      </w:rPr>
+    </w:lvl>
+    <w:lvl w:ilvl="7" w:tentative="1">
+      <w:start w:val="1"/>
+      <w:numFmt w:val="bullet"/>
+      <w:lvlText w:val=""/>
+      <w:lvlJc w:val="left"/>
+      <w:pPr>
+        <w:tabs>
+          <w:tab w:val="num" w:pos="5760"/>
+        </w:tabs>
+        <w:ind w:left="5760" w:hanging="360"/>
+      </w:pPr>
+      <w:rPr>
+        <w:rFonts w:ascii="Wingdings" w:hAnsi="Wingdings" w:hint="default"/>
+        <w:sz w:val="20"/>
+      </w:rPr>
+    </w:lvl>
+    <w:lvl w:ilvl="8" w:tentative="1">
+      <w:start w:val="1"/>
+      <w:numFmt w:val="bullet"/>
+      <w:lvlText w:val=""/>
+      <w:lvlJc w:val="left"/>
+      <w:pPr>
+        <w:tabs>
+          <w:tab w:val="num" w:pos="6480"/>
+        </w:tabs>
+        <w:ind w:left="6480" w:hanging="360"/>
+      </w:pPr>
+      <w:rPr>
+        <w:rFonts w:ascii="Wingdings" w:hAnsi="Wingdings" w:hint="default"/>
+        <w:sz w:val="20"/>
+      </w:rPr>
+    </w:lvl>
+  </w:abstractNum>
+  <w:abstractNum w:abstractNumId="1" w15:restartNumberingAfterBreak="0">
+    <w:nsid w:val="6B54563C"/>
+    <w:multiLevelType w:val="multilevel"/>
+    <w:tmpl w:val="1D50EA44"/>
+    <w:lvl w:ilvl="0">
+      <w:start w:val="1"/>
+      <w:numFmt w:val="bullet"/>
+      <w:lvlText w:val=""/>
+      <w:lvlJc w:val="left"/>
+      <w:pPr>
+        <w:tabs>
+          <w:tab w:val="num" w:pos="720"/>
+        </w:tabs>
+        <w:ind w:left="720" w:hanging="360"/>
+      </w:pPr>
+      <w:rPr>
+        <w:rFonts w:ascii="Symbol" w:hAnsi="Symbol" w:hint="default"/>
+        <w:sz w:val="20"/>
+      </w:rPr>
+    </w:lvl>
+    <w:lvl w:ilvl="1" w:tentative="1">
+      <w:start w:val="1"/>
+      <w:numFmt w:val="bullet"/>
+      <w:lvlText w:val="o"/>
+      <w:lvlJc w:val="left"/>
+      <w:pPr>
+        <w:tabs>
+          <w:tab w:val="num" w:pos="1440"/>
+        </w:tabs>
+        <w:ind w:left="1440" w:hanging="360"/>
+      </w:pPr>
+      <w:rPr>
+        <w:rFonts w:ascii="Courier New" w:hAnsi="Courier New" w:hint="default"/>
+        <w:sz w:val="20"/>
+      </w:rPr>
+    </w:lvl>
+    <w:lvl w:ilvl="2" w:tentative="1">
+      <w:start w:val="1"/>
+      <w:numFmt w:val="bullet"/>
+      <w:lvlText w:val=""/>
+      <w:lvlJc w:val="left"/>
+      <w:pPr>
+        <w:tabs>
+          <w:tab w:val="num" w:pos="2160"/>
+        </w:tabs>
+        <w:ind w:left="2160" w:hanging="360"/>
+      </w:pPr>
+      <w:rPr>
+        <w:rFonts w:ascii="Wingdings" w:hAnsi="Wingdings" w:hint="default"/>
+        <w:sz w:val="20"/>
+      </w:rPr>
+    </w:lvl>
+    <w:lvl w:ilvl="3" w:tentative="1">
+      <w:start w:val="1"/>
+      <w:numFmt w:val="bullet"/>
+      <w:lvlText w:val=""/>
+      <w:lvlJc w:val="left"/>
+      <w:pPr>
+        <w:tabs>
+          <w:tab w:val="num" w:pos="2880"/>
+        </w:tabs>
+        <w:ind w:left="2880" w:hanging="360"/>
+      </w:pPr>
+      <w:rPr>
+        <w:rFonts w:ascii="Wingdings" w:hAnsi="Wingdings" w:hint="default"/>
+        <w:sz w:val="20"/>
+      </w:rPr>
+    </w:lvl>
+    <w:lvl w:ilvl="4" w:tentative="1">
+      <w:start w:val="1"/>
+      <w:numFmt w:val="bullet"/>
+      <w:lvlText w:val=""/>
+      <w:lvlJc w:val="left"/>
+      <w:pPr>
+        <w:tabs>
+          <w:tab w:val="num" w:pos="3600"/>
+        </w:tabs>
+        <w:ind w:left="3600" w:hanging="360"/>
+      </w:pPr>
+      <w:rPr>
+        <w:rFonts w:ascii="Wingdings" w:hAnsi="Wingdings" w:hint="default"/>
+        <w:sz w:val="20"/>
+      </w:rPr>
+    </w:lvl>
+    <w:lvl w:ilvl="5" w:tentative="1">
+      <w:start w:val="1"/>
+      <w:numFmt w:val="bullet"/>
+      <w:lvlText w:val=""/>
+      <w:lvlJc w:val="left"/>
+      <w:pPr>
+        <w:tabs>
+          <w:tab w:val="num" w:pos="4320"/>
+        </w:tabs>
+        <w:ind w:left="4320" w:hanging="360"/>
+      </w:pPr>
+      <w:rPr>
+        <w:rFonts w:ascii="Wingdings" w:hAnsi="Wingdings" w:hint="default"/>
+        <w:sz w:val="20"/>
+      </w:rPr>
+    </w:lvl>
+    <w:lvl w:ilvl="6" w:tentative="1">
+      <w:start w:val="1"/>
+      <w:numFmt w:val="bullet"/>
+      <w:lvlText w:val=""/>
+      <w:lvlJc w:val="left"/>
+      <w:pPr>
+        <w:tabs>
+          <w:tab w:val="num" w:pos="5040"/>
+        </w:tabs>
+        <w:ind w:left="5040" w:hanging="360"/>
+      </w:pPr>
+      <w:rPr>
+        <w:rFonts w:ascii="Wingdings" w:hAnsi="Wingdings" w:hint="default"/>
+        <w:sz w:val="20"/>
+      </w:rPr>
+    </w:lvl>
+    <w:lvl w:ilvl="7" w:tentative="1">
+      <w:start w:val="1"/>
+      <w:numFmt w:val="bullet"/>
+      <w:lvlText w:val=""/>
+      <w:lvlJc w:val="left"/>
+      <w:pPr>
+        <w:tabs>
+          <w:tab w:val="num" w:pos="5760"/>
+        </w:tabs>
+        <w:ind w:left="5760" w:hanging="360"/>
+      </w:pPr>
+      <w:rPr>
+        <w:rFonts w:ascii="Wingdings" w:hAnsi="Wingdings" w:hint="default"/>
+        <w:sz w:val="20"/>
+      </w:rPr>
+    </w:lvl>
+    <w:lvl w:ilvl="8" w:tentative="1">
+      <w:start w:val="1"/>
+      <w:numFmt w:val="bullet"/>
+      <w:lvlText w:val=""/>
+      <w:lvlJc w:val="left"/>
+      <w:pPr>
+        <w:tabs>
+          <w:tab w:val="num" w:pos="6480"/>
+        </w:tabs>
+        <w:ind w:left="6480" w:hanging="360"/>
+      </w:pPr>
+      <w:rPr>
+        <w:rFonts w:ascii="Wingdings" w:hAnsi="Wingdings" w:hint="default"/>
+        <w:sz w:val="20"/>
+      </w:rPr>
+    </w:lvl>
+  </w:abstractNum>
+  <w:num w:numId="1" w16cid:durableId="527837032">
+    <w:abstractNumId w:val="0"/>
+  </w:num>
+  <w:num w:numId="2" w16cid:durableId="2025013804">
+    <w:abstractNumId w:val="1"/>
+  </w:num>
+</w:numbering>
 </file>
 
 <file path=word/styles.xml><?xml version="1.0" encoding="utf-8"?>
@@ -652,6 +1740,27 @@
       <w:szCs w:val="26"/>
     </w:rPr>
   </w:style>
+  <w:style w:type="paragraph" w:styleId="Heading3">
+    <w:name w:val="heading 3"/>
+    <w:basedOn w:val="Normal"/>
+    <w:next w:val="Normal"/>
+    <w:link w:val="Heading3Char"/>
+    <w:uiPriority w:val="9"/>
+    <w:semiHidden/>
+    <w:unhideWhenUsed/>
+    <w:qFormat/>
+    <w:rsid w:val="00602E92"/>
+    <w:pPr>
+      <w:keepNext/>
+      <w:keepLines/>
+      <w:spacing w:before="40" w:after="0"/>
+      <w:outlineLvl w:val="2"/>
+    </w:pPr>
+    <w:rPr>
+      <w:rFonts w:asciiTheme="majorHAnsi" w:eastAsiaTheme="majorEastAsia" w:hAnsiTheme="majorHAnsi" w:cstheme="majorBidi"/>
+      <w:color w:val="0A2F40" w:themeColor="accent1" w:themeShade="7F"/>
+    </w:rPr>
+  </w:style>
   <w:style w:type="character" w:default="1" w:styleId="DefaultParagraphFont">
     <w:name w:val="Default Paragraph Font"/>
     <w:uiPriority w:val="1"/>
@@ -702,6 +1811,18 @@
       <w:color w:val="0F4761" w:themeColor="accent1" w:themeShade="BF"/>
       <w:sz w:val="26"/>
       <w:szCs w:val="26"/>
+    </w:rPr>
+  </w:style>
+  <w:style w:type="character" w:customStyle="1" w:styleId="Heading3Char">
+    <w:name w:val="Heading 3 Char"/>
+    <w:basedOn w:val="DefaultParagraphFont"/>
+    <w:link w:val="Heading3"/>
+    <w:uiPriority w:val="9"/>
+    <w:semiHidden/>
+    <w:rsid w:val="00602E92"/>
+    <w:rPr>
+      <w:rFonts w:asciiTheme="majorHAnsi" w:eastAsiaTheme="majorEastAsia" w:hAnsiTheme="majorHAnsi" w:cstheme="majorBidi"/>
+      <w:color w:val="0A2F40" w:themeColor="accent1" w:themeShade="7F"/>
     </w:rPr>
   </w:style>
 </w:styles>

</xml_diff>

<commit_message>
git intro course completed
</commit_message>
<xml_diff>
--- a/Git/Git Notes.docx
+++ b/Git/Git Notes.docx
@@ -4,6 +4,14 @@
   <w:body>
     <w:sdt>
       <w:sdtPr>
+        <w:rPr>
+          <w:rFonts w:asciiTheme="minorHAnsi" w:eastAsiaTheme="minorHAnsi" w:hAnsiTheme="minorHAnsi" w:cstheme="minorBidi"/>
+          <w:color w:val="auto"/>
+          <w:kern w:val="2"/>
+          <w:sz w:val="24"/>
+          <w:szCs w:val="24"/>
+          <w14:ligatures w14:val="standardContextual"/>
+        </w:rPr>
         <w:id w:val="-1379009795"/>
         <w:docPartObj>
           <w:docPartGallery w:val="Table of Contents"/>
@@ -12,15 +20,9 @@
       </w:sdtPr>
       <w:sdtEndPr>
         <w:rPr>
-          <w:rFonts w:asciiTheme="minorHAnsi" w:eastAsiaTheme="minorHAnsi" w:hAnsiTheme="minorHAnsi" w:cstheme="minorBidi"/>
           <w:b/>
           <w:bCs/>
           <w:noProof/>
-          <w:color w:val="auto"/>
-          <w:kern w:val="2"/>
-          <w:sz w:val="24"/>
-          <w:szCs w:val="24"/>
-          <w14:ligatures w14:val="standardContextual"/>
         </w:rPr>
       </w:sdtEndPr>
       <w:sdtContent>
@@ -39,7 +41,10 @@
               <w:tab w:val="right" w:leader="dot" w:pos="9350"/>
             </w:tabs>
             <w:rPr>
+              <w:rFonts w:eastAsiaTheme="minorEastAsia"/>
               <w:noProof/>
+              <w:sz w:val="22"/>
+              <w:szCs w:val="22"/>
             </w:rPr>
           </w:pPr>
           <w:r>
@@ -51,7 +56,7 @@
           <w:r>
             <w:fldChar w:fldCharType="separate"/>
           </w:r>
-          <w:hyperlink w:anchor="_Toc186274496" w:history="1">
+          <w:hyperlink w:anchor="_Toc186276842" w:history="1">
             <w:r>
               <w:rPr>
                 <w:rStyle w:val="Hyperlink"/>
@@ -78,7 +83,7 @@
                 <w:noProof/>
                 <w:webHidden/>
               </w:rPr>
-              <w:instrText xml:space="preserve"> PAGEREF _Toc186274496 \h </w:instrText>
+              <w:instrText xml:space="preserve"> PAGEREF _Toc186276842 \h </w:instrText>
             </w:r>
             <w:r>
               <w:rPr>
@@ -116,10 +121,13 @@
               <w:tab w:val="right" w:leader="dot" w:pos="9350"/>
             </w:tabs>
             <w:rPr>
+              <w:rFonts w:eastAsiaTheme="minorEastAsia"/>
               <w:noProof/>
+              <w:sz w:val="22"/>
+              <w:szCs w:val="22"/>
             </w:rPr>
           </w:pPr>
-          <w:hyperlink w:anchor="_Toc186274497" w:history="1">
+          <w:hyperlink w:anchor="_Toc186276843" w:history="1">
             <w:r>
               <w:rPr>
                 <w:rStyle w:val="Hyperlink"/>
@@ -146,7 +154,7 @@
                 <w:noProof/>
                 <w:webHidden/>
               </w:rPr>
-              <w:instrText xml:space="preserve"> PAGEREF _Toc186274497 \h </w:instrText>
+              <w:instrText xml:space="preserve"> PAGEREF _Toc186276843 \h </w:instrText>
             </w:r>
             <w:r>
               <w:rPr>
@@ -184,16 +192,19 @@
               <w:tab w:val="right" w:leader="dot" w:pos="9350"/>
             </w:tabs>
             <w:rPr>
+              <w:rFonts w:eastAsiaTheme="minorEastAsia"/>
               <w:noProof/>
+              <w:sz w:val="22"/>
+              <w:szCs w:val="22"/>
             </w:rPr>
           </w:pPr>
-          <w:hyperlink w:anchor="_Toc186274498" w:history="1">
+          <w:hyperlink w:anchor="_Toc186276844" w:history="1">
             <w:r>
               <w:rPr>
                 <w:rStyle w:val="Hyperlink"/>
                 <w:noProof/>
               </w:rPr>
-              <w:t>What is staging in git?</w:t>
+              <w:t>Branches in Git:</w:t>
             </w:r>
             <w:r>
               <w:rPr>
@@ -214,7 +225,7 @@
                 <w:noProof/>
                 <w:webHidden/>
               </w:rPr>
-              <w:instrText xml:space="preserve"> PAGEREF _Toc186274498 \h </w:instrText>
+              <w:instrText xml:space="preserve"> PAGEREF _Toc186276844 \h </w:instrText>
             </w:r>
             <w:r>
               <w:rPr>
@@ -252,16 +263,19 @@
               <w:tab w:val="right" w:leader="dot" w:pos="9350"/>
             </w:tabs>
             <w:rPr>
+              <w:rFonts w:eastAsiaTheme="minorEastAsia"/>
               <w:noProof/>
+              <w:sz w:val="22"/>
+              <w:szCs w:val="22"/>
             </w:rPr>
           </w:pPr>
-          <w:hyperlink w:anchor="_Toc186274499" w:history="1">
+          <w:hyperlink w:anchor="_Toc186276845" w:history="1">
             <w:r>
               <w:rPr>
                 <w:rStyle w:val="Hyperlink"/>
                 <w:noProof/>
               </w:rPr>
-              <w:t>Comparing a file with previous commit using git diff:</w:t>
+              <w:t>Benefits of Branches:</w:t>
             </w:r>
             <w:r>
               <w:rPr>
@@ -282,7 +296,7 @@
                 <w:noProof/>
                 <w:webHidden/>
               </w:rPr>
-              <w:instrText xml:space="preserve"> PAGEREF _Toc186274499 \h </w:instrText>
+              <w:instrText xml:space="preserve"> PAGEREF _Toc186276845 \h </w:instrText>
             </w:r>
             <w:r>
               <w:rPr>
@@ -302,7 +316,7 @@
                 <w:noProof/>
                 <w:webHidden/>
               </w:rPr>
-              <w:t>2</w:t>
+              <w:t>3</w:t>
             </w:r>
             <w:r>
               <w:rPr>
@@ -320,16 +334,19 @@
               <w:tab w:val="right" w:leader="dot" w:pos="9350"/>
             </w:tabs>
             <w:rPr>
+              <w:rFonts w:eastAsiaTheme="minorEastAsia"/>
               <w:noProof/>
+              <w:sz w:val="22"/>
+              <w:szCs w:val="22"/>
             </w:rPr>
           </w:pPr>
-          <w:hyperlink w:anchor="_Toc186274500" w:history="1">
+          <w:hyperlink w:anchor="_Toc186276846" w:history="1">
             <w:r>
               <w:rPr>
                 <w:rStyle w:val="Hyperlink"/>
                 <w:noProof/>
               </w:rPr>
-              <w:t>Commit, Tree and Blob</w:t>
+              <w:t>What is staging in git?</w:t>
             </w:r>
             <w:r>
               <w:rPr>
@@ -350,7 +367,7 @@
                 <w:noProof/>
                 <w:webHidden/>
               </w:rPr>
-              <w:instrText xml:space="preserve"> PAGEREF _Toc186274500 \h </w:instrText>
+              <w:instrText xml:space="preserve"> PAGEREF _Toc186276846 \h </w:instrText>
             </w:r>
             <w:r>
               <w:rPr>
@@ -370,7 +387,7 @@
                 <w:noProof/>
                 <w:webHidden/>
               </w:rPr>
-              <w:t>3</w:t>
+              <w:t>4</w:t>
             </w:r>
             <w:r>
               <w:rPr>
@@ -388,16 +405,19 @@
               <w:tab w:val="right" w:leader="dot" w:pos="9350"/>
             </w:tabs>
             <w:rPr>
+              <w:rFonts w:eastAsiaTheme="minorEastAsia"/>
               <w:noProof/>
+              <w:sz w:val="22"/>
+              <w:szCs w:val="22"/>
             </w:rPr>
           </w:pPr>
-          <w:hyperlink w:anchor="_Toc186274501" w:history="1">
+          <w:hyperlink w:anchor="_Toc186276847" w:history="1">
             <w:r>
               <w:rPr>
                 <w:rStyle w:val="Hyperlink"/>
                 <w:noProof/>
               </w:rPr>
-              <w:t>Git Hash</w:t>
+              <w:t>Comparing a file with previous commit using git diff:</w:t>
             </w:r>
             <w:r>
               <w:rPr>
@@ -418,7 +438,7 @@
                 <w:noProof/>
                 <w:webHidden/>
               </w:rPr>
-              <w:instrText xml:space="preserve"> PAGEREF _Toc186274501 \h </w:instrText>
+              <w:instrText xml:space="preserve"> PAGEREF _Toc186276847 \h </w:instrText>
             </w:r>
             <w:r>
               <w:rPr>
@@ -438,7 +458,7 @@
                 <w:noProof/>
                 <w:webHidden/>
               </w:rPr>
-              <w:t>3</w:t>
+              <w:t>5</w:t>
             </w:r>
             <w:r>
               <w:rPr>
@@ -456,16 +476,19 @@
               <w:tab w:val="right" w:leader="dot" w:pos="9350"/>
             </w:tabs>
             <w:rPr>
+              <w:rFonts w:eastAsiaTheme="minorEastAsia"/>
               <w:noProof/>
+              <w:sz w:val="22"/>
+              <w:szCs w:val="22"/>
             </w:rPr>
           </w:pPr>
-          <w:hyperlink w:anchor="_Toc186274502" w:history="1">
+          <w:hyperlink w:anchor="_Toc186276848" w:history="1">
             <w:r>
               <w:rPr>
                 <w:rStyle w:val="Hyperlink"/>
                 <w:noProof/>
               </w:rPr>
-              <w:t>Git show~HEAD:</w:t>
+              <w:t>Commit, Tree and Blob</w:t>
             </w:r>
             <w:r>
               <w:rPr>
@@ -486,7 +509,7 @@
                 <w:noProof/>
                 <w:webHidden/>
               </w:rPr>
-              <w:instrText xml:space="preserve"> PAGEREF _Toc186274502 \h </w:instrText>
+              <w:instrText xml:space="preserve"> PAGEREF _Toc186276848 \h </w:instrText>
             </w:r>
             <w:r>
               <w:rPr>
@@ -506,7 +529,7 @@
                 <w:noProof/>
                 <w:webHidden/>
               </w:rPr>
-              <w:t>3</w:t>
+              <w:t>5</w:t>
             </w:r>
             <w:r>
               <w:rPr>
@@ -524,16 +547,19 @@
               <w:tab w:val="right" w:leader="dot" w:pos="9350"/>
             </w:tabs>
             <w:rPr>
+              <w:rFonts w:eastAsiaTheme="minorEastAsia"/>
               <w:noProof/>
+              <w:sz w:val="22"/>
+              <w:szCs w:val="22"/>
             </w:rPr>
           </w:pPr>
-          <w:hyperlink w:anchor="_Toc186274503" w:history="1">
+          <w:hyperlink w:anchor="_Toc186276849" w:history="1">
             <w:r>
               <w:rPr>
                 <w:rStyle w:val="Hyperlink"/>
                 <w:noProof/>
               </w:rPr>
-              <w:t>Checking changes between two specific commits:</w:t>
+              <w:t>Git Hash</w:t>
             </w:r>
             <w:r>
               <w:rPr>
@@ -554,7 +580,7 @@
                 <w:noProof/>
                 <w:webHidden/>
               </w:rPr>
-              <w:instrText xml:space="preserve"> PAGEREF _Toc186274503 \h </w:instrText>
+              <w:instrText xml:space="preserve"> PAGEREF _Toc186276849 \h </w:instrText>
             </w:r>
             <w:r>
               <w:rPr>
@@ -574,7 +600,7 @@
                 <w:noProof/>
                 <w:webHidden/>
               </w:rPr>
-              <w:t>4</w:t>
+              <w:t>5</w:t>
             </w:r>
             <w:r>
               <w:rPr>
@@ -592,16 +618,19 @@
               <w:tab w:val="right" w:leader="dot" w:pos="9350"/>
             </w:tabs>
             <w:rPr>
+              <w:rFonts w:eastAsiaTheme="minorEastAsia"/>
               <w:noProof/>
+              <w:sz w:val="22"/>
+              <w:szCs w:val="22"/>
             </w:rPr>
           </w:pPr>
-          <w:hyperlink w:anchor="_Toc186274504" w:history="1">
+          <w:hyperlink w:anchor="_Toc186276850" w:history="1">
             <w:r>
               <w:rPr>
                 <w:rStyle w:val="Hyperlink"/>
                 <w:noProof/>
               </w:rPr>
-              <w:t>When we want to see which made specific changes:</w:t>
+              <w:t>Git show~HEAD:</w:t>
             </w:r>
             <w:r>
               <w:rPr>
@@ -622,7 +651,7 @@
                 <w:noProof/>
                 <w:webHidden/>
               </w:rPr>
-              <w:instrText xml:space="preserve"> PAGEREF _Toc186274504 \h </w:instrText>
+              <w:instrText xml:space="preserve"> PAGEREF _Toc186276850 \h </w:instrText>
             </w:r>
             <w:r>
               <w:rPr>
@@ -642,7 +671,7 @@
                 <w:noProof/>
                 <w:webHidden/>
               </w:rPr>
-              <w:t>4</w:t>
+              <w:t>6</w:t>
             </w:r>
             <w:r>
               <w:rPr>
@@ -660,16 +689,19 @@
               <w:tab w:val="right" w:leader="dot" w:pos="9350"/>
             </w:tabs>
             <w:rPr>
+              <w:rFonts w:eastAsiaTheme="minorEastAsia"/>
               <w:noProof/>
+              <w:sz w:val="22"/>
+              <w:szCs w:val="22"/>
             </w:rPr>
           </w:pPr>
-          <w:hyperlink w:anchor="_Toc186274505" w:history="1">
+          <w:hyperlink w:anchor="_Toc186276851" w:history="1">
             <w:r>
               <w:rPr>
                 <w:rStyle w:val="Hyperlink"/>
                 <w:noProof/>
               </w:rPr>
-              <w:t>Unstagging a file:</w:t>
+              <w:t>Checking changes between two specific commits:</w:t>
             </w:r>
             <w:r>
               <w:rPr>
@@ -690,7 +722,7 @@
                 <w:noProof/>
                 <w:webHidden/>
               </w:rPr>
-              <w:instrText xml:space="preserve"> PAGEREF _Toc186274505 \h </w:instrText>
+              <w:instrText xml:space="preserve"> PAGEREF _Toc186276851 \h </w:instrText>
             </w:r>
             <w:r>
               <w:rPr>
@@ -710,7 +742,7 @@
                 <w:noProof/>
                 <w:webHidden/>
               </w:rPr>
-              <w:t>5</w:t>
+              <w:t>6</w:t>
             </w:r>
             <w:r>
               <w:rPr>
@@ -728,16 +760,19 @@
               <w:tab w:val="right" w:leader="dot" w:pos="9350"/>
             </w:tabs>
             <w:rPr>
+              <w:rFonts w:eastAsiaTheme="minorEastAsia"/>
               <w:noProof/>
+              <w:sz w:val="22"/>
+              <w:szCs w:val="22"/>
             </w:rPr>
           </w:pPr>
-          <w:hyperlink w:anchor="_Toc186274506" w:history="1">
+          <w:hyperlink w:anchor="_Toc186276852" w:history="1">
             <w:r>
               <w:rPr>
                 <w:rStyle w:val="Hyperlink"/>
                 <w:noProof/>
               </w:rPr>
-              <w:t>Undoing changes from unstagged file:</w:t>
+              <w:t>When we want to see which made specific changes:</w:t>
             </w:r>
             <w:r>
               <w:rPr>
@@ -758,7 +793,7 @@
                 <w:noProof/>
                 <w:webHidden/>
               </w:rPr>
-              <w:instrText xml:space="preserve"> PAGEREF _Toc186274506 \h </w:instrText>
+              <w:instrText xml:space="preserve"> PAGEREF _Toc186276852 \h </w:instrText>
             </w:r>
             <w:r>
               <w:rPr>
@@ -778,7 +813,7 @@
                 <w:noProof/>
                 <w:webHidden/>
               </w:rPr>
-              <w:t>5</w:t>
+              <w:t>7</w:t>
             </w:r>
             <w:r>
               <w:rPr>
@@ -796,16 +831,19 @@
               <w:tab w:val="right" w:leader="dot" w:pos="9350"/>
             </w:tabs>
             <w:rPr>
+              <w:rFonts w:eastAsiaTheme="minorEastAsia"/>
               <w:noProof/>
+              <w:sz w:val="22"/>
+              <w:szCs w:val="22"/>
             </w:rPr>
           </w:pPr>
-          <w:hyperlink w:anchor="_Toc186274507" w:history="1">
+          <w:hyperlink w:anchor="_Toc186276853" w:history="1">
             <w:r>
               <w:rPr>
                 <w:rStyle w:val="Hyperlink"/>
                 <w:noProof/>
               </w:rPr>
-              <w:t>Unstagging and then Undoing:</w:t>
+              <w:t>Unstagging a file:</w:t>
             </w:r>
             <w:r>
               <w:rPr>
@@ -826,7 +864,7 @@
                 <w:noProof/>
                 <w:webHidden/>
               </w:rPr>
-              <w:instrText xml:space="preserve"> PAGEREF _Toc186274507 \h </w:instrText>
+              <w:instrText xml:space="preserve"> PAGEREF _Toc186276853 \h </w:instrText>
             </w:r>
             <w:r>
               <w:rPr>
@@ -846,7 +884,7 @@
                 <w:noProof/>
                 <w:webHidden/>
               </w:rPr>
-              <w:t>5</w:t>
+              <w:t>7</w:t>
             </w:r>
             <w:r>
               <w:rPr>
@@ -864,16 +902,19 @@
               <w:tab w:val="right" w:leader="dot" w:pos="9350"/>
             </w:tabs>
             <w:rPr>
+              <w:rFonts w:eastAsiaTheme="minorEastAsia"/>
               <w:noProof/>
+              <w:sz w:val="22"/>
+              <w:szCs w:val="22"/>
             </w:rPr>
           </w:pPr>
-          <w:hyperlink w:anchor="_Toc186274508" w:history="1">
+          <w:hyperlink w:anchor="_Toc186276854" w:history="1">
             <w:r>
               <w:rPr>
                 <w:rStyle w:val="Hyperlink"/>
                 <w:noProof/>
               </w:rPr>
-              <w:t>Getting commits info of specific number:</w:t>
+              <w:t>Undoing changes from unstagged file:</w:t>
             </w:r>
             <w:r>
               <w:rPr>
@@ -894,7 +935,7 @@
                 <w:noProof/>
                 <w:webHidden/>
               </w:rPr>
-              <w:instrText xml:space="preserve"> PAGEREF _Toc186274508 \h </w:instrText>
+              <w:instrText xml:space="preserve"> PAGEREF _Toc186276854 \h </w:instrText>
             </w:r>
             <w:r>
               <w:rPr>
@@ -914,7 +955,7 @@
                 <w:noProof/>
                 <w:webHidden/>
               </w:rPr>
-              <w:t>6</w:t>
+              <w:t>7</w:t>
             </w:r>
             <w:r>
               <w:rPr>
@@ -932,16 +973,19 @@
               <w:tab w:val="right" w:leader="dot" w:pos="9350"/>
             </w:tabs>
             <w:rPr>
+              <w:rFonts w:eastAsiaTheme="minorEastAsia"/>
               <w:noProof/>
+              <w:sz w:val="22"/>
+              <w:szCs w:val="22"/>
             </w:rPr>
           </w:pPr>
-          <w:hyperlink w:anchor="_Toc186274509" w:history="1">
+          <w:hyperlink w:anchor="_Toc186276855" w:history="1">
             <w:r>
               <w:rPr>
                 <w:rStyle w:val="Hyperlink"/>
                 <w:noProof/>
               </w:rPr>
-              <w:t>Getting commit details on a specific date:</w:t>
+              <w:t>Unstagging and then Undoing:</w:t>
             </w:r>
             <w:r>
               <w:rPr>
@@ -962,7 +1006,7 @@
                 <w:noProof/>
                 <w:webHidden/>
               </w:rPr>
-              <w:instrText xml:space="preserve"> PAGEREF _Toc186274509 \h </w:instrText>
+              <w:instrText xml:space="preserve"> PAGEREF _Toc186276855 \h </w:instrText>
             </w:r>
             <w:r>
               <w:rPr>
@@ -982,7 +1026,7 @@
                 <w:noProof/>
                 <w:webHidden/>
               </w:rPr>
-              <w:t>6</w:t>
+              <w:t>8</w:t>
             </w:r>
             <w:r>
               <w:rPr>
@@ -1000,16 +1044,19 @@
               <w:tab w:val="right" w:leader="dot" w:pos="9350"/>
             </w:tabs>
             <w:rPr>
+              <w:rFonts w:eastAsiaTheme="minorEastAsia"/>
               <w:noProof/>
+              <w:sz w:val="22"/>
+              <w:szCs w:val="22"/>
             </w:rPr>
           </w:pPr>
-          <w:hyperlink w:anchor="_Toc186274510" w:history="1">
+          <w:hyperlink w:anchor="_Toc186276856" w:history="1">
             <w:r>
               <w:rPr>
                 <w:rStyle w:val="Hyperlink"/>
                 <w:noProof/>
               </w:rPr>
-              <w:t>Restoring File to a Specific Commit:</w:t>
+              <w:t>Getting commits info of specific number:</w:t>
             </w:r>
             <w:r>
               <w:rPr>
@@ -1030,7 +1077,7 @@
                 <w:noProof/>
                 <w:webHidden/>
               </w:rPr>
-              <w:instrText xml:space="preserve"> PAGEREF _Toc186274510 \h </w:instrText>
+              <w:instrText xml:space="preserve"> PAGEREF _Toc186276856 \h </w:instrText>
             </w:r>
             <w:r>
               <w:rPr>
@@ -1050,7 +1097,7 @@
                 <w:noProof/>
                 <w:webHidden/>
               </w:rPr>
-              <w:t>7</w:t>
+              <w:t>8</w:t>
             </w:r>
             <w:r>
               <w:rPr>
@@ -1068,16 +1115,19 @@
               <w:tab w:val="right" w:leader="dot" w:pos="9350"/>
             </w:tabs>
             <w:rPr>
+              <w:rFonts w:eastAsiaTheme="minorEastAsia"/>
               <w:noProof/>
+              <w:sz w:val="22"/>
+              <w:szCs w:val="22"/>
             </w:rPr>
           </w:pPr>
-          <w:hyperlink w:anchor="_Toc186274511" w:history="1">
+          <w:hyperlink w:anchor="_Toc186276857" w:history="1">
             <w:r>
               <w:rPr>
                 <w:rStyle w:val="Hyperlink"/>
                 <w:noProof/>
               </w:rPr>
-              <w:t>Cleaning Repository</w:t>
+              <w:t>Getting commit details on a specific date:</w:t>
             </w:r>
             <w:r>
               <w:rPr>
@@ -1098,7 +1148,7 @@
                 <w:noProof/>
                 <w:webHidden/>
               </w:rPr>
-              <w:instrText xml:space="preserve"> PAGEREF _Toc186274511 \h </w:instrText>
+              <w:instrText xml:space="preserve"> PAGEREF _Toc186276857 \h </w:instrText>
             </w:r>
             <w:r>
               <w:rPr>
@@ -1118,7 +1168,7 @@
                 <w:noProof/>
                 <w:webHidden/>
               </w:rPr>
-              <w:t>7</w:t>
+              <w:t>9</w:t>
             </w:r>
             <w:r>
               <w:rPr>
@@ -1136,16 +1186,19 @@
               <w:tab w:val="right" w:leader="dot" w:pos="9350"/>
             </w:tabs>
             <w:rPr>
+              <w:rFonts w:eastAsiaTheme="minorEastAsia"/>
               <w:noProof/>
+              <w:sz w:val="22"/>
+              <w:szCs w:val="22"/>
             </w:rPr>
           </w:pPr>
-          <w:hyperlink w:anchor="_Toc186274512" w:history="1">
+          <w:hyperlink w:anchor="_Toc186276858" w:history="1">
             <w:r>
               <w:rPr>
                 <w:rStyle w:val="Hyperlink"/>
                 <w:noProof/>
               </w:rPr>
-              <w:t>Level of Setting:</w:t>
+              <w:t>Restoring File to a Specific Commit:</w:t>
             </w:r>
             <w:r>
               <w:rPr>
@@ -1166,7 +1219,7 @@
                 <w:noProof/>
                 <w:webHidden/>
               </w:rPr>
-              <w:instrText xml:space="preserve"> PAGEREF _Toc186274512 \h </w:instrText>
+              <w:instrText xml:space="preserve"> PAGEREF _Toc186276858 \h </w:instrText>
             </w:r>
             <w:r>
               <w:rPr>
@@ -1186,7 +1239,7 @@
                 <w:noProof/>
                 <w:webHidden/>
               </w:rPr>
-              <w:t>8</w:t>
+              <w:t>9</w:t>
             </w:r>
             <w:r>
               <w:rPr>
@@ -1204,16 +1257,19 @@
               <w:tab w:val="right" w:leader="dot" w:pos="9350"/>
             </w:tabs>
             <w:rPr>
+              <w:rFonts w:eastAsiaTheme="minorEastAsia"/>
               <w:noProof/>
+              <w:sz w:val="22"/>
+              <w:szCs w:val="22"/>
             </w:rPr>
           </w:pPr>
-          <w:hyperlink w:anchor="_Toc186274513" w:history="1">
+          <w:hyperlink w:anchor="_Toc186276859" w:history="1">
             <w:r>
               <w:rPr>
                 <w:rStyle w:val="Hyperlink"/>
                 <w:noProof/>
               </w:rPr>
-              <w:t>Changing Global Settings:</w:t>
+              <w:t>Cleaning Repository</w:t>
             </w:r>
             <w:r>
               <w:rPr>
@@ -1234,7 +1290,7 @@
                 <w:noProof/>
                 <w:webHidden/>
               </w:rPr>
-              <w:instrText xml:space="preserve"> PAGEREF _Toc186274513 \h </w:instrText>
+              <w:instrText xml:space="preserve"> PAGEREF _Toc186276859 \h </w:instrText>
             </w:r>
             <w:r>
               <w:rPr>
@@ -1254,7 +1310,7 @@
                 <w:noProof/>
                 <w:webHidden/>
               </w:rPr>
-              <w:t>9</w:t>
+              <w:t>10</w:t>
             </w:r>
             <w:r>
               <w:rPr>
@@ -1272,16 +1328,19 @@
               <w:tab w:val="right" w:leader="dot" w:pos="9350"/>
             </w:tabs>
             <w:rPr>
+              <w:rFonts w:eastAsiaTheme="minorEastAsia"/>
               <w:noProof/>
+              <w:sz w:val="22"/>
+              <w:szCs w:val="22"/>
             </w:rPr>
           </w:pPr>
-          <w:hyperlink w:anchor="_Toc186274514" w:history="1">
+          <w:hyperlink w:anchor="_Toc186276860" w:history="1">
             <w:r>
               <w:rPr>
                 <w:rStyle w:val="Hyperlink"/>
                 <w:noProof/>
               </w:rPr>
-              <w:t>Replacing git commands with short alias:</w:t>
+              <w:t>Level of Setting:</w:t>
             </w:r>
             <w:r>
               <w:rPr>
@@ -1302,7 +1361,7 @@
                 <w:noProof/>
                 <w:webHidden/>
               </w:rPr>
-              <w:instrText xml:space="preserve"> PAGEREF _Toc186274514 \h </w:instrText>
+              <w:instrText xml:space="preserve"> PAGEREF _Toc186276860 \h </w:instrText>
             </w:r>
             <w:r>
               <w:rPr>
@@ -1340,16 +1399,19 @@
               <w:tab w:val="right" w:leader="dot" w:pos="9350"/>
             </w:tabs>
             <w:rPr>
+              <w:rFonts w:eastAsiaTheme="minorEastAsia"/>
               <w:noProof/>
+              <w:sz w:val="22"/>
+              <w:szCs w:val="22"/>
             </w:rPr>
           </w:pPr>
-          <w:hyperlink w:anchor="_Toc186274515" w:history="1">
+          <w:hyperlink w:anchor="_Toc186276861" w:history="1">
             <w:r>
               <w:rPr>
                 <w:rStyle w:val="Hyperlink"/>
                 <w:noProof/>
               </w:rPr>
-              <w:t>Tracking aliases which we have made:</w:t>
+              <w:t>Changing Global Settings:</w:t>
             </w:r>
             <w:r>
               <w:rPr>
@@ -1370,7 +1432,7 @@
                 <w:noProof/>
                 <w:webHidden/>
               </w:rPr>
-              <w:instrText xml:space="preserve"> PAGEREF _Toc186274515 \h </w:instrText>
+              <w:instrText xml:space="preserve"> PAGEREF _Toc186276861 \h </w:instrText>
             </w:r>
             <w:r>
               <w:rPr>
@@ -1390,7 +1452,7 @@
                 <w:noProof/>
                 <w:webHidden/>
               </w:rPr>
-              <w:t>11</w:t>
+              <w:t>12</w:t>
             </w:r>
             <w:r>
               <w:rPr>
@@ -1408,15 +1470,160 @@
               <w:tab w:val="right" w:leader="dot" w:pos="9350"/>
             </w:tabs>
             <w:rPr>
+              <w:rFonts w:eastAsiaTheme="minorEastAsia"/>
               <w:noProof/>
+              <w:sz w:val="22"/>
+              <w:szCs w:val="22"/>
             </w:rPr>
           </w:pPr>
-          <w:hyperlink w:anchor="_Toc186274516" w:history="1">
+          <w:hyperlink w:anchor="_Toc186276862" w:history="1">
             <w:r>
               <w:rPr>
                 <w:rStyle w:val="Hyperlink"/>
                 <w:noProof/>
               </w:rPr>
+              <w:t>Replacing git commands with short alias:</w:t>
+            </w:r>
+            <w:r>
+              <w:rPr>
+                <w:noProof/>
+                <w:webHidden/>
+              </w:rPr>
+              <w:tab/>
+            </w:r>
+            <w:r>
+              <w:rPr>
+                <w:noProof/>
+                <w:webHidden/>
+              </w:rPr>
+              <w:fldChar w:fldCharType="begin"/>
+            </w:r>
+            <w:r>
+              <w:rPr>
+                <w:noProof/>
+                <w:webHidden/>
+              </w:rPr>
+              <w:instrText xml:space="preserve"> PAGEREF _Toc186276862 \h </w:instrText>
+            </w:r>
+            <w:r>
+              <w:rPr>
+                <w:noProof/>
+                <w:webHidden/>
+              </w:rPr>
+            </w:r>
+            <w:r>
+              <w:rPr>
+                <w:noProof/>
+                <w:webHidden/>
+              </w:rPr>
+              <w:fldChar w:fldCharType="separate"/>
+            </w:r>
+            <w:r>
+              <w:rPr>
+                <w:noProof/>
+                <w:webHidden/>
+              </w:rPr>
+              <w:t>12</w:t>
+            </w:r>
+            <w:r>
+              <w:rPr>
+                <w:noProof/>
+                <w:webHidden/>
+              </w:rPr>
+              <w:fldChar w:fldCharType="end"/>
+            </w:r>
+          </w:hyperlink>
+        </w:p>
+        <w:p>
+          <w:pPr>
+            <w:pStyle w:val="TOC1"/>
+            <w:tabs>
+              <w:tab w:val="right" w:leader="dot" w:pos="9350"/>
+            </w:tabs>
+            <w:rPr>
+              <w:rFonts w:eastAsiaTheme="minorEastAsia"/>
+              <w:noProof/>
+              <w:sz w:val="22"/>
+              <w:szCs w:val="22"/>
+            </w:rPr>
+          </w:pPr>
+          <w:hyperlink w:anchor="_Toc186276863" w:history="1">
+            <w:r>
+              <w:rPr>
+                <w:rStyle w:val="Hyperlink"/>
+                <w:noProof/>
+              </w:rPr>
+              <w:t>Tracking aliases which we have made:</w:t>
+            </w:r>
+            <w:r>
+              <w:rPr>
+                <w:noProof/>
+                <w:webHidden/>
+              </w:rPr>
+              <w:tab/>
+            </w:r>
+            <w:r>
+              <w:rPr>
+                <w:noProof/>
+                <w:webHidden/>
+              </w:rPr>
+              <w:fldChar w:fldCharType="begin"/>
+            </w:r>
+            <w:r>
+              <w:rPr>
+                <w:noProof/>
+                <w:webHidden/>
+              </w:rPr>
+              <w:instrText xml:space="preserve"> PAGEREF _Toc186276863 \h </w:instrText>
+            </w:r>
+            <w:r>
+              <w:rPr>
+                <w:noProof/>
+                <w:webHidden/>
+              </w:rPr>
+            </w:r>
+            <w:r>
+              <w:rPr>
+                <w:noProof/>
+                <w:webHidden/>
+              </w:rPr>
+              <w:fldChar w:fldCharType="separate"/>
+            </w:r>
+            <w:r>
+              <w:rPr>
+                <w:noProof/>
+                <w:webHidden/>
+              </w:rPr>
+              <w:t>13</w:t>
+            </w:r>
+            <w:r>
+              <w:rPr>
+                <w:noProof/>
+                <w:webHidden/>
+              </w:rPr>
+              <w:fldChar w:fldCharType="end"/>
+            </w:r>
+          </w:hyperlink>
+        </w:p>
+        <w:p>
+          <w:pPr>
+            <w:pStyle w:val="TOC1"/>
+            <w:tabs>
+              <w:tab w:val="right" w:leader="dot" w:pos="9350"/>
+            </w:tabs>
+            <w:rPr>
+              <w:rFonts w:eastAsiaTheme="minorEastAsia"/>
+              <w:noProof/>
+              <w:sz w:val="22"/>
+              <w:szCs w:val="22"/>
+            </w:rPr>
+          </w:pPr>
+          <w:hyperlink w:anchor="_Toc186276864" w:history="1">
+            <w:r>
+              <w:rPr>
+                <w:rStyle w:val="Hyperlink"/>
+                <w:noProof/>
+              </w:rPr>
               <w:t>Shell:</w:t>
             </w:r>
             <w:r>
@@ -1438,7 +1645,7 @@
                 <w:noProof/>
                 <w:webHidden/>
               </w:rPr>
-              <w:instrText xml:space="preserve"> PAGEREF _Toc186274516 \h </w:instrText>
+              <w:instrText xml:space="preserve"> PAGEREF _Toc186276864 \h </w:instrText>
             </w:r>
             <w:r>
               <w:rPr>
@@ -1458,7 +1665,7 @@
                 <w:noProof/>
                 <w:webHidden/>
               </w:rPr>
-              <w:t>11</w:t>
+              <w:t>13</w:t>
             </w:r>
             <w:r>
               <w:rPr>
@@ -1499,7 +1706,7 @@
         <w:pStyle w:val="Heading1"/>
         <w:jc w:val="both"/>
       </w:pPr>
-      <w:bookmarkStart w:id="0" w:name="_Toc186274496"/>
+      <w:bookmarkStart w:id="0" w:name="_Toc186276842"/>
       <w:r>
         <w:lastRenderedPageBreak/>
         <w:t>Version</w:t>
@@ -1527,7 +1734,7 @@
         <w:pStyle w:val="Heading1"/>
         <w:jc w:val="both"/>
       </w:pPr>
-      <w:bookmarkStart w:id="1" w:name="_Toc186274497"/>
+      <w:bookmarkStart w:id="1" w:name="_Toc186276843"/>
       <w:r>
         <w:t>Version control:</w:t>
       </w:r>
@@ -1565,8 +1772,520 @@
         <w:pStyle w:val="Heading1"/>
       </w:pPr>
       <w:r>
+        <w:t xml:space="preserve">Creating </w:t>
+      </w:r>
+      <w:r>
+        <w:t xml:space="preserve">or changing an existing directory into </w:t>
+      </w:r>
+      <w:r>
+        <w:t xml:space="preserve">a </w:t>
+      </w:r>
+      <w:r>
+        <w:t>R</w:t>
+      </w:r>
+      <w:r>
+        <w:t>epo:</w:t>
+      </w:r>
+    </w:p>
+    <w:p>
+      <w:pPr>
+        <w:jc w:val="both"/>
+      </w:pPr>
+      <w:r>
+        <w:t xml:space="preserve">Git </w:t>
+      </w:r>
+      <w:proofErr w:type="spellStart"/>
+      <w:r>
+        <w:t>init</w:t>
+      </w:r>
+      <w:proofErr w:type="spellEnd"/>
+      <w:r>
+        <w:t xml:space="preserve"> </w:t>
+      </w:r>
+      <w:proofErr w:type="spellStart"/>
+      <w:r>
+        <w:t>repo_name</w:t>
+      </w:r>
+      <w:proofErr w:type="spellEnd"/>
+      <w:r>
+        <w:tab/>
+      </w:r>
+      <w:r>
+        <w:tab/>
+        <w:t>this code is for making a repo</w:t>
+      </w:r>
+    </w:p>
+    <w:p>
+      <w:pPr>
+        <w:jc w:val="both"/>
+      </w:pPr>
+      <w:r>
+        <w:t xml:space="preserve">Git </w:t>
+      </w:r>
+      <w:proofErr w:type="spellStart"/>
+      <w:r>
+        <w:t>init</w:t>
+      </w:r>
+      <w:proofErr w:type="spellEnd"/>
+      <w:r>
+        <w:t xml:space="preserve"> </w:t>
+      </w:r>
+      <w:r>
+        <w:tab/>
+      </w:r>
+      <w:r>
+        <w:tab/>
+      </w:r>
+      <w:r>
+        <w:tab/>
+        <w:t>code for changing a directory into a repo</w:t>
+      </w:r>
+    </w:p>
+    <w:p>
+      <w:pPr>
+        <w:jc w:val="both"/>
+      </w:pPr>
+    </w:p>
+    <w:p>
+      <w:pPr>
+        <w:jc w:val="both"/>
+      </w:pPr>
+      <w:r>
+        <w:t>Cloning Repository:</w:t>
+      </w:r>
+    </w:p>
+    <w:p>
+      <w:pPr>
+        <w:jc w:val="both"/>
+      </w:pPr>
+      <w:r>
+        <w:t>Cloning a repository is the process of copying a remote version control repository, such as one hosted on GitHub, GitLab, or Bitbucket, to your local computer. This allows you to access the project's files, history, and branches, enabling you to work on the code offline, make changes, and sync updates with the remote repository. It is typically done using Git commands like git clone &lt;</w:t>
+      </w:r>
+      <w:proofErr w:type="spellStart"/>
+      <w:r>
+        <w:t>repository_url</w:t>
+      </w:r>
+      <w:proofErr w:type="spellEnd"/>
+      <w:r>
+        <w:t>&gt;.</w:t>
+      </w:r>
+    </w:p>
+    <w:p>
+      <w:pPr>
+        <w:jc w:val="both"/>
+      </w:pPr>
+      <w:r>
+        <w:drawing>
+          <wp:inline distT="0" distB="0" distL="0" distR="0" wp14:anchorId="716FA6CF" wp14:editId="09F1FE15">
+            <wp:extent cx="2954867" cy="1729678"/>
+            <wp:effectExtent l="0" t="0" r="0" b="4445"/>
+            <wp:docPr id="1135485678" name="Picture 1"/>
+            <wp:cNvGraphicFramePr>
+              <a:graphicFrameLocks xmlns:a="http://schemas.openxmlformats.org/drawingml/2006/main" noChangeAspect="1"/>
+            </wp:cNvGraphicFramePr>
+            <a:graphic xmlns:a="http://schemas.openxmlformats.org/drawingml/2006/main">
+              <a:graphicData uri="http://schemas.openxmlformats.org/drawingml/2006/picture">
+                <pic:pic xmlns:pic="http://schemas.openxmlformats.org/drawingml/2006/picture">
+                  <pic:nvPicPr>
+                    <pic:cNvPr id="1135485678" name=""/>
+                    <pic:cNvPicPr/>
+                  </pic:nvPicPr>
+                  <pic:blipFill>
+                    <a:blip r:embed="rId6"/>
+                    <a:stretch>
+                      <a:fillRect/>
+                    </a:stretch>
+                  </pic:blipFill>
+                  <pic:spPr>
+                    <a:xfrm>
+                      <a:off x="0" y="0"/>
+                      <a:ext cx="2959120" cy="1732168"/>
+                    </a:xfrm>
+                    <a:prstGeom prst="rect">
+                      <a:avLst/>
+                    </a:prstGeom>
+                  </pic:spPr>
+                </pic:pic>
+              </a:graphicData>
+            </a:graphic>
+          </wp:inline>
+        </w:drawing>
+      </w:r>
+    </w:p>
+    <w:p>
+      <w:pPr>
+        <w:jc w:val="both"/>
+      </w:pPr>
+      <w:r>
+        <w:lastRenderedPageBreak/>
+        <w:t>Fetching from Remote Repo:</w:t>
+      </w:r>
+    </w:p>
+    <w:p>
+      <w:pPr>
+        <w:jc w:val="both"/>
+      </w:pPr>
+      <w:r>
+        <w:rPr>
+          <w:b/>
+          <w:bCs/>
+        </w:rPr>
+        <w:t>Fetching</w:t>
+      </w:r>
+      <w:r>
+        <w:t xml:space="preserve"> in Git is the process of downloading changes (like commits, branches, and updates) from a remote repository to your local repository </w:t>
+      </w:r>
+      <w:r>
+        <w:rPr>
+          <w:b/>
+          <w:bCs/>
+        </w:rPr>
+        <w:t>without merging them</w:t>
+      </w:r>
+      <w:r>
+        <w:t xml:space="preserve"> into your current working branch. It allows you to see the latest updates from the remote repo and decide when or if you want to integrate them.</w:t>
+      </w:r>
+    </w:p>
+    <w:p>
+      <w:pPr>
+        <w:jc w:val="both"/>
+        <w:rPr>
+          <w:b/>
+          <w:bCs/>
+        </w:rPr>
+      </w:pPr>
+      <w:r>
+        <w:rPr>
+          <w:b/>
+          <w:bCs/>
+        </w:rPr>
+        <w:t>git fetch origin main</w:t>
+      </w:r>
+    </w:p>
+    <w:p>
+      <w:pPr>
+        <w:jc w:val="both"/>
+      </w:pPr>
+      <w:r>
+        <w:t xml:space="preserve">This command fetches updates from the remote repository named </w:t>
+      </w:r>
+      <w:r>
+        <w:rPr>
+          <w:b/>
+          <w:bCs/>
+        </w:rPr>
+        <w:t>origin</w:t>
+      </w:r>
+      <w:r>
+        <w:t xml:space="preserve">, specifically for the </w:t>
+      </w:r>
+      <w:r>
+        <w:rPr>
+          <w:b/>
+          <w:bCs/>
+        </w:rPr>
+        <w:t>main</w:t>
+      </w:r>
+      <w:r>
+        <w:t xml:space="preserve"> branch. Here's a breakdown:</w:t>
+      </w:r>
+    </w:p>
+    <w:p>
+      <w:pPr>
+        <w:numPr>
+          <w:ilvl w:val="0"/>
+          <w:numId w:val="7"/>
+        </w:numPr>
+        <w:jc w:val="both"/>
+      </w:pPr>
+      <w:r>
+        <w:rPr>
+          <w:b/>
+          <w:bCs/>
+        </w:rPr>
+        <w:t>git fetch</w:t>
+      </w:r>
+      <w:r>
+        <w:t>: Downloads updates from the remote repository.</w:t>
+      </w:r>
+    </w:p>
+    <w:p>
+      <w:pPr>
+        <w:numPr>
+          <w:ilvl w:val="0"/>
+          <w:numId w:val="7"/>
+        </w:numPr>
+        <w:jc w:val="both"/>
+      </w:pPr>
+      <w:r>
+        <w:rPr>
+          <w:b/>
+          <w:bCs/>
+        </w:rPr>
+        <w:t>origin</w:t>
+      </w:r>
+      <w:r>
+        <w:t>: Refers to the remote repository (default name for the cloned repo).</w:t>
+      </w:r>
+    </w:p>
+    <w:p>
+      <w:pPr>
+        <w:numPr>
+          <w:ilvl w:val="0"/>
+          <w:numId w:val="7"/>
+        </w:numPr>
+        <w:jc w:val="both"/>
+      </w:pPr>
+      <w:r>
+        <w:rPr>
+          <w:b/>
+          <w:bCs/>
+        </w:rPr>
+        <w:t>main</w:t>
+      </w:r>
+      <w:r>
+        <w:t>: Specifies the branch on the remote to fetch.</w:t>
+      </w:r>
+    </w:p>
+    <w:p>
+      <w:pPr>
+        <w:jc w:val="both"/>
+      </w:pPr>
+      <w:r>
+        <w:t>After running this command, the latest changes from the main branch on the remote are available locally, but they are not yet merged into your working branch. You can inspect these updates by running commands like git log origin/main. If you want to incorporate these changes, you can use commands like git merge or git rebase.</w:t>
+      </w:r>
+    </w:p>
+    <w:p>
+      <w:pPr>
+        <w:jc w:val="both"/>
+      </w:pPr>
+    </w:p>
+    <w:p>
+      <w:pPr>
+        <w:jc w:val="both"/>
+      </w:pPr>
+      <w:r>
+        <w:t>Pulling from Remote Repo:</w:t>
+      </w:r>
+    </w:p>
+    <w:p>
+      <w:pPr>
+        <w:jc w:val="both"/>
+      </w:pPr>
+      <w:r>
+        <w:t xml:space="preserve">The command git pull origin main is used to </w:t>
+      </w:r>
+      <w:r>
+        <w:rPr>
+          <w:b/>
+          <w:bCs/>
+        </w:rPr>
+        <w:t>fetch updates</w:t>
+      </w:r>
+      <w:r>
+        <w:t xml:space="preserve"> from the remote repository named </w:t>
+      </w:r>
+      <w:r>
+        <w:rPr>
+          <w:b/>
+          <w:bCs/>
+        </w:rPr>
+        <w:t>origin</w:t>
+      </w:r>
+      <w:r>
+        <w:t xml:space="preserve">, specifically from the </w:t>
+      </w:r>
+      <w:r>
+        <w:rPr>
+          <w:b/>
+          <w:bCs/>
+        </w:rPr>
+        <w:t>main</w:t>
+      </w:r>
+      <w:r>
+        <w:t xml:space="preserve"> branch, and then </w:t>
+      </w:r>
+      <w:r>
+        <w:rPr>
+          <w:b/>
+          <w:bCs/>
+        </w:rPr>
+        <w:t>merge</w:t>
+      </w:r>
+      <w:r>
+        <w:t xml:space="preserve"> those updates into your current working branch in one step.</w:t>
+      </w:r>
+    </w:p>
+    <w:p>
+      <w:pPr>
+        <w:jc w:val="both"/>
+        <w:rPr>
+          <w:b/>
+          <w:bCs/>
+        </w:rPr>
+      </w:pPr>
+      <w:r>
+        <w:rPr>
+          <w:b/>
+          <w:bCs/>
+        </w:rPr>
+        <w:t>Here's a breakdown:</w:t>
+      </w:r>
+    </w:p>
+    <w:p>
+      <w:pPr>
+        <w:numPr>
+          <w:ilvl w:val="0"/>
+          <w:numId w:val="8"/>
+        </w:numPr>
+        <w:jc w:val="both"/>
+      </w:pPr>
+      <w:r>
+        <w:rPr>
+          <w:b/>
+          <w:bCs/>
+        </w:rPr>
+        <w:t>git pull</w:t>
+      </w:r>
+      <w:r>
+        <w:t>: Combines git fetch (downloads updates) and git merge (integrates them into your branch).</w:t>
+      </w:r>
+    </w:p>
+    <w:p>
+      <w:pPr>
+        <w:numPr>
+          <w:ilvl w:val="0"/>
+          <w:numId w:val="8"/>
+        </w:numPr>
+        <w:jc w:val="both"/>
+      </w:pPr>
+      <w:r>
+        <w:rPr>
+          <w:b/>
+          <w:bCs/>
+        </w:rPr>
+        <w:t>origin</w:t>
+      </w:r>
+      <w:r>
+        <w:t>: Specifies the remote repository to pull from (default name for the remote when you clone a repo).</w:t>
+      </w:r>
+    </w:p>
+    <w:p>
+      <w:pPr>
+        <w:numPr>
+          <w:ilvl w:val="0"/>
+          <w:numId w:val="8"/>
+        </w:numPr>
+        <w:jc w:val="both"/>
+      </w:pPr>
+      <w:r>
+        <w:rPr>
+          <w:b/>
+          <w:bCs/>
+        </w:rPr>
+        <w:t>main</w:t>
+      </w:r>
+      <w:r>
+        <w:t>: Indicates the branch on the remote repository from which updates are fetched and merged.</w:t>
+      </w:r>
+    </w:p>
+    <w:p>
+      <w:pPr>
+        <w:jc w:val="both"/>
+        <w:rPr>
+          <w:b/>
+          <w:bCs/>
+        </w:rPr>
+      </w:pPr>
+      <w:r>
+        <w:rPr>
+          <w:b/>
+          <w:bCs/>
+        </w:rPr>
+        <w:t>Example:</w:t>
+      </w:r>
+    </w:p>
+    <w:p>
+      <w:pPr>
+        <w:jc w:val="both"/>
+      </w:pPr>
+      <w:r>
+        <w:t>If someone made changes to the main branch on the remote repository, running git pull origin main will:</w:t>
+      </w:r>
+    </w:p>
+    <w:p>
+      <w:pPr>
+        <w:numPr>
+          <w:ilvl w:val="0"/>
+          <w:numId w:val="9"/>
+        </w:numPr>
+        <w:jc w:val="both"/>
+      </w:pPr>
+      <w:r>
+        <w:lastRenderedPageBreak/>
+        <w:t>Download the latest changes from the main branch on the remote.</w:t>
+      </w:r>
+    </w:p>
+    <w:p>
+      <w:pPr>
+        <w:numPr>
+          <w:ilvl w:val="0"/>
+          <w:numId w:val="9"/>
+        </w:numPr>
+        <w:jc w:val="both"/>
+      </w:pPr>
+      <w:r>
+        <w:t>Merge those changes into the branch you are currently working on.</w:t>
+      </w:r>
+    </w:p>
+    <w:p>
+      <w:pPr>
+        <w:jc w:val="both"/>
+      </w:pPr>
+      <w:r>
+        <w:t>If there are merge conflicts, Git will prompt you to resolve them before completing the pull.</w:t>
+      </w:r>
+    </w:p>
+    <w:p>
+      <w:pPr>
+        <w:jc w:val="both"/>
+      </w:pPr>
+    </w:p>
+    <w:p>
+      <w:pPr>
+        <w:jc w:val="both"/>
+      </w:pPr>
+      <w:r>
+        <w:t>Pushing into Remote:</w:t>
+      </w:r>
+    </w:p>
+    <w:p>
+      <w:pPr>
+        <w:jc w:val="both"/>
+      </w:pPr>
+      <w:r>
+        <w:t>The git push command is used to upload local changes in your Git repository to a remote repository. It sends commits from your local branch to the corresponding branch on the remote repository, making your changes accessible to others who have access to the remote. For example, after making changes and committing them locally, running git push origin main will update the main branch on the remote named origin with your new commits. This command ensures that your work is synchronized with the remote repository, enabling collaboration with others or saving your progress in a central location.</w:t>
+      </w:r>
+    </w:p>
+    <w:p>
+      <w:pPr>
+        <w:jc w:val="both"/>
+      </w:pPr>
+    </w:p>
+    <w:p>
+      <w:pPr>
+        <w:jc w:val="both"/>
+      </w:pPr>
+    </w:p>
+    <w:p>
+      <w:pPr>
+        <w:pStyle w:val="Heading1"/>
+      </w:pPr>
+      <w:bookmarkStart w:id="2" w:name="_Toc186276844"/>
+      <w:r>
         <w:t>Branches in Git:</w:t>
       </w:r>
+      <w:bookmarkEnd w:id="2"/>
     </w:p>
     <w:p>
       <w:pPr>
@@ -1621,16 +2340,21 @@
       <w:pPr>
         <w:pStyle w:val="Heading1"/>
       </w:pPr>
+      <w:bookmarkStart w:id="3" w:name="_Toc186276845"/>
       <w:r>
         <w:lastRenderedPageBreak/>
         <w:t>Benefits of Branches:</w:t>
       </w:r>
-    </w:p>
-    <w:p>
-      <w:pPr>
-        <w:jc w:val="both"/>
-      </w:pPr>
-      <w:r>
+      <w:bookmarkEnd w:id="3"/>
+    </w:p>
+    <w:p>
+      <w:pPr>
+        <w:jc w:val="both"/>
+      </w:pPr>
+      <w:r>
+        <w:rPr>
+          <w:noProof/>
+        </w:rPr>
         <w:drawing>
           <wp:inline distT="0" distB="0" distL="0" distR="0" wp14:anchorId="349A89AB" wp14:editId="3E83D8CE">
             <wp:extent cx="3767667" cy="2021340"/>
@@ -1647,7 +2371,7 @@
                     <pic:cNvPicPr/>
                   </pic:nvPicPr>
                   <pic:blipFill>
-                    <a:blip r:embed="rId6"/>
+                    <a:blip r:embed="rId7"/>
                     <a:stretch>
                       <a:fillRect/>
                     </a:stretch>
@@ -1714,6 +2438,9 @@
         <w:jc w:val="both"/>
       </w:pPr>
       <w:r>
+        <w:rPr>
+          <w:noProof/>
+        </w:rPr>
         <w:drawing>
           <wp:inline distT="0" distB="0" distL="0" distR="0" wp14:anchorId="5E765E57" wp14:editId="2F10D648">
             <wp:extent cx="3107267" cy="2837070"/>
@@ -1730,7 +2457,7 @@
                     <pic:cNvPicPr/>
                   </pic:nvPicPr>
                   <pic:blipFill>
-                    <a:blip r:embed="rId7"/>
+                    <a:blip r:embed="rId8"/>
                     <a:stretch>
                       <a:fillRect/>
                     </a:stretch>
@@ -1769,6 +2496,9 @@
         <w:jc w:val="both"/>
       </w:pPr>
       <w:r>
+        <w:rPr>
+          <w:noProof/>
+        </w:rPr>
         <w:lastRenderedPageBreak/>
         <w:drawing>
           <wp:inline distT="0" distB="0" distL="0" distR="0" wp14:anchorId="52D434D7" wp14:editId="6EC4C781">
@@ -1786,7 +2516,7 @@
                     <pic:cNvPicPr/>
                   </pic:nvPicPr>
                   <pic:blipFill>
-                    <a:blip r:embed="rId8"/>
+                    <a:blip r:embed="rId9"/>
                     <a:stretch>
                       <a:fillRect/>
                     </a:stretch>
@@ -1825,6 +2555,9 @@
         <w:jc w:val="both"/>
       </w:pPr>
       <w:r>
+        <w:rPr>
+          <w:noProof/>
+        </w:rPr>
         <w:drawing>
           <wp:inline distT="0" distB="0" distL="0" distR="0" wp14:anchorId="2EC411C0" wp14:editId="39D6697A">
             <wp:extent cx="3471333" cy="1801276"/>
@@ -1841,7 +2574,7 @@
                     <pic:cNvPicPr/>
                   </pic:nvPicPr>
                   <pic:blipFill>
-                    <a:blip r:embed="rId9"/>
+                    <a:blip r:embed="rId10"/>
                     <a:stretch>
                       <a:fillRect/>
                     </a:stretch>
@@ -1871,11 +2604,11 @@
       <w:pPr>
         <w:pStyle w:val="Heading1"/>
       </w:pPr>
-      <w:bookmarkStart w:id="2" w:name="_Toc186274498"/>
+      <w:bookmarkStart w:id="4" w:name="_Toc186276846"/>
       <w:r>
         <w:t>What is staging in git?</w:t>
       </w:r>
-      <w:bookmarkEnd w:id="2"/>
+      <w:bookmarkEnd w:id="4"/>
     </w:p>
     <w:p>
       <w:pPr>
@@ -1926,19 +2659,27 @@
       <w:pPr>
         <w:pStyle w:val="Heading1"/>
       </w:pPr>
-      <w:bookmarkStart w:id="3" w:name="_Toc186274499"/>
+      <w:bookmarkStart w:id="5" w:name="_Toc186276847"/>
       <w:r>
         <w:lastRenderedPageBreak/>
         <w:t>Comparing a file with previous commit using git diff:</w:t>
       </w:r>
-      <w:bookmarkEnd w:id="3"/>
-    </w:p>
-    <w:p>
-      <w:pPr>
-        <w:jc w:val="both"/>
-      </w:pPr>
-      <w:r>
-        <w:t>This command compares the current state of a specific file (file_name) with the last committed version of that file.</w:t>
+      <w:bookmarkEnd w:id="5"/>
+    </w:p>
+    <w:p>
+      <w:pPr>
+        <w:jc w:val="both"/>
+      </w:pPr>
+      <w:r>
+        <w:t>This command compares the current state of a specific file (</w:t>
+      </w:r>
+      <w:proofErr w:type="spellStart"/>
+      <w:r>
+        <w:t>file_name</w:t>
+      </w:r>
+      <w:proofErr w:type="spellEnd"/>
+      <w:r>
+        <w:t>) with the last committed version of that file.</w:t>
       </w:r>
     </w:p>
     <w:p>
@@ -2038,11 +2779,11 @@
       <w:pPr>
         <w:pStyle w:val="Heading1"/>
       </w:pPr>
-      <w:bookmarkStart w:id="4" w:name="_Toc186274500"/>
+      <w:bookmarkStart w:id="6" w:name="_Toc186276848"/>
       <w:r>
         <w:t>Commit, Tree and Blob</w:t>
       </w:r>
-      <w:bookmarkEnd w:id="4"/>
+      <w:bookmarkEnd w:id="6"/>
     </w:p>
     <w:p>
       <w:pPr>
@@ -2107,11 +2848,11 @@
       <w:pPr>
         <w:pStyle w:val="Heading1"/>
       </w:pPr>
-      <w:bookmarkStart w:id="5" w:name="_Toc186274501"/>
+      <w:bookmarkStart w:id="7" w:name="_Toc186276849"/>
       <w:r>
         <w:t>Git Hash</w:t>
       </w:r>
-      <w:bookmarkEnd w:id="5"/>
+      <w:bookmarkEnd w:id="7"/>
     </w:p>
     <w:p>
       <w:pPr>
@@ -2144,11 +2885,19 @@
       <w:pPr>
         <w:pStyle w:val="Heading1"/>
       </w:pPr>
-      <w:bookmarkStart w:id="6" w:name="_Toc186274502"/>
-      <w:r>
-        <w:t>Git show~HEAD:</w:t>
-      </w:r>
-      <w:bookmarkEnd w:id="6"/>
+      <w:bookmarkStart w:id="8" w:name="_Toc186276850"/>
+      <w:r>
+        <w:t xml:space="preserve">Git </w:t>
+      </w:r>
+      <w:proofErr w:type="spellStart"/>
+      <w:r>
+        <w:t>show~HEAD</w:t>
+      </w:r>
+      <w:proofErr w:type="spellEnd"/>
+      <w:r>
+        <w:t>:</w:t>
+      </w:r>
+      <w:bookmarkEnd w:id="8"/>
     </w:p>
     <w:p>
       <w:pPr>
@@ -2167,11 +2916,11 @@
       <w:pPr>
         <w:pStyle w:val="Heading1"/>
       </w:pPr>
-      <w:bookmarkStart w:id="7" w:name="_Toc186274503"/>
+      <w:bookmarkStart w:id="9" w:name="_Toc186276851"/>
       <w:r>
         <w:t>Checking changes between two specific commits:</w:t>
       </w:r>
-      <w:bookmarkEnd w:id="7"/>
+      <w:bookmarkEnd w:id="9"/>
     </w:p>
     <w:p>
       <w:pPr>
@@ -2197,7 +2946,7 @@
                     <pic:cNvPicPr/>
                   </pic:nvPicPr>
                   <pic:blipFill>
-                    <a:blip r:embed="rId10">
+                    <a:blip r:embed="rId11">
                       <a:extLst>
                         <a:ext uri="{28A0092B-C50C-407E-A947-70E740481C1C}">
                           <a14:useLocalDpi xmlns:a14="http://schemas.microsoft.com/office/drawing/2010/main" val="0"/>
@@ -2233,12 +2982,12 @@
       <w:pPr>
         <w:pStyle w:val="Heading1"/>
       </w:pPr>
-      <w:bookmarkStart w:id="8" w:name="_Toc186274504"/>
+      <w:bookmarkStart w:id="10" w:name="_Toc186276852"/>
       <w:r>
         <w:lastRenderedPageBreak/>
         <w:t>When we want to see which made specific changes:</w:t>
       </w:r>
-      <w:bookmarkEnd w:id="8"/>
+      <w:bookmarkEnd w:id="10"/>
     </w:p>
     <w:p>
       <w:pPr>
@@ -2264,7 +3013,7 @@
                     <pic:cNvPicPr/>
                   </pic:nvPicPr>
                   <pic:blipFill>
-                    <a:blip r:embed="rId11">
+                    <a:blip r:embed="rId12">
                       <a:extLst>
                         <a:ext uri="{28A0092B-C50C-407E-A947-70E740481C1C}">
                           <a14:useLocalDpi xmlns:a14="http://schemas.microsoft.com/office/drawing/2010/main" val="0"/>
@@ -2300,11 +3049,16 @@
       <w:pPr>
         <w:pStyle w:val="Heading1"/>
       </w:pPr>
-      <w:bookmarkStart w:id="9" w:name="_Toc186274505"/>
-      <w:r>
-        <w:t>Unstagging a file:</w:t>
-      </w:r>
-      <w:bookmarkEnd w:id="9"/>
+      <w:bookmarkStart w:id="11" w:name="_Toc186276853"/>
+      <w:proofErr w:type="spellStart"/>
+      <w:r>
+        <w:t>Unstagging</w:t>
+      </w:r>
+      <w:proofErr w:type="spellEnd"/>
+      <w:r>
+        <w:t xml:space="preserve"> a file:</w:t>
+      </w:r>
+      <w:bookmarkEnd w:id="11"/>
     </w:p>
     <w:p>
       <w:pPr>
@@ -2330,7 +3084,7 @@
                     <pic:cNvPicPr/>
                   </pic:nvPicPr>
                   <pic:blipFill>
-                    <a:blip r:embed="rId12">
+                    <a:blip r:embed="rId13">
                       <a:extLst>
                         <a:ext uri="{28A0092B-C50C-407E-A947-70E740481C1C}">
                           <a14:useLocalDpi xmlns:a14="http://schemas.microsoft.com/office/drawing/2010/main" val="0"/>
@@ -2362,7 +3116,15 @@
         <w:jc w:val="both"/>
       </w:pPr>
       <w:r>
-        <w:t>We can use git reset head to reset all files from stagging area without specifying any of them.</w:t>
+        <w:t xml:space="preserve">We can use git reset head to reset all files from </w:t>
+      </w:r>
+      <w:proofErr w:type="spellStart"/>
+      <w:r>
+        <w:t>stagging</w:t>
+      </w:r>
+      <w:proofErr w:type="spellEnd"/>
+      <w:r>
+        <w:t xml:space="preserve"> area without specifying any of them.</w:t>
       </w:r>
     </w:p>
     <w:p>
@@ -2374,18 +3136,42 @@
       <w:pPr>
         <w:pStyle w:val="Heading1"/>
       </w:pPr>
-      <w:bookmarkStart w:id="10" w:name="_Toc186274506"/>
-      <w:r>
-        <w:t>Undoing changes from unstagged file:</w:t>
-      </w:r>
-      <w:bookmarkEnd w:id="10"/>
-    </w:p>
-    <w:p>
-      <w:pPr>
-        <w:jc w:val="both"/>
-      </w:pPr>
-      <w:r>
-        <w:t>The command git checkout -- file_name is used to discard changes made to a specific file (file_name) in your working directory. It restores the file to the state of the last commit (or the version from the staging area if it's staged). This means any uncommitted changes made to the file will be lost, and the file will revert to how it was when it was last committed. This is useful when you want to undo modifications to a file and return it to its last committed state.</w:t>
+      <w:bookmarkStart w:id="12" w:name="_Toc186276854"/>
+      <w:r>
+        <w:t xml:space="preserve">Undoing changes from </w:t>
+      </w:r>
+      <w:proofErr w:type="spellStart"/>
+      <w:r>
+        <w:t>unstagged</w:t>
+      </w:r>
+      <w:proofErr w:type="spellEnd"/>
+      <w:r>
+        <w:t xml:space="preserve"> file:</w:t>
+      </w:r>
+      <w:bookmarkEnd w:id="12"/>
+    </w:p>
+    <w:p>
+      <w:pPr>
+        <w:jc w:val="both"/>
+      </w:pPr>
+      <w:r>
+        <w:t xml:space="preserve">The command git checkout -- </w:t>
+      </w:r>
+      <w:proofErr w:type="spellStart"/>
+      <w:r>
+        <w:t>file_name</w:t>
+      </w:r>
+      <w:proofErr w:type="spellEnd"/>
+      <w:r>
+        <w:t xml:space="preserve"> is used to discard changes made to a specific file (</w:t>
+      </w:r>
+      <w:proofErr w:type="spellStart"/>
+      <w:r>
+        <w:t>file_name</w:t>
+      </w:r>
+      <w:proofErr w:type="spellEnd"/>
+      <w:r>
+        <w:t>) in your working directory. It restores the file to the state of the last commit (or the version from the staging area if it's staged). This means any uncommitted changes made to the file will be lost, and the file will revert to how it was when it was last committed. This is useful when you want to undo modifications to a file and return it to its last committed state.</w:t>
       </w:r>
     </w:p>
     <w:p>
@@ -2408,19 +3194,32 @@
       <w:pPr>
         <w:pStyle w:val="Heading1"/>
       </w:pPr>
-      <w:bookmarkStart w:id="11" w:name="_Toc186274507"/>
+      <w:bookmarkStart w:id="13" w:name="_Toc186276855"/>
+      <w:proofErr w:type="spellStart"/>
       <w:r>
         <w:lastRenderedPageBreak/>
-        <w:t>Unstagging and then Undoing:</w:t>
-      </w:r>
-      <w:bookmarkEnd w:id="11"/>
-    </w:p>
-    <w:p>
-      <w:pPr>
-        <w:jc w:val="both"/>
-      </w:pPr>
-      <w:r>
-        <w:t>The command git reset HEAD is used to unstage files that have been added to the staging area, effectively removing them from the next commit. It does not modify the working directory or the commit history; it only resets the index (staging area) to match the last commit. After running this command, any changes that were staged (but not committed) will remain in your working directory, but they will no longer be staged for commit. This is useful if you mistakenly added files to the staging area and want to remove them without losing the changes in the files.</w:t>
+        <w:t>Unstagging</w:t>
+      </w:r>
+      <w:proofErr w:type="spellEnd"/>
+      <w:r>
+        <w:t xml:space="preserve"> and then Undoing:</w:t>
+      </w:r>
+      <w:bookmarkEnd w:id="13"/>
+    </w:p>
+    <w:p>
+      <w:pPr>
+        <w:jc w:val="both"/>
+      </w:pPr>
+      <w:r>
+        <w:t xml:space="preserve">The command git reset HEAD is used to </w:t>
+      </w:r>
+      <w:proofErr w:type="spellStart"/>
+      <w:r>
+        <w:t>unstage</w:t>
+      </w:r>
+      <w:proofErr w:type="spellEnd"/>
+      <w:r>
+        <w:t xml:space="preserve"> files that have been added to the staging area, effectively removing them from the next commit. It does not modify the working directory or the commit history; it only resets the index (staging area) to match the last commit. After running this command, any changes that were staged (but not committed) will remain in your working directory, but they will no longer be staged for commit. This is useful if you mistakenly added files to the staging area and want to remove them without losing the changes in the files.</w:t>
       </w:r>
     </w:p>
     <w:p>
@@ -2432,11 +3231,11 @@
       <w:pPr>
         <w:pStyle w:val="Heading1"/>
       </w:pPr>
-      <w:bookmarkStart w:id="12" w:name="_Toc186274508"/>
+      <w:bookmarkStart w:id="14" w:name="_Toc186276856"/>
       <w:r>
         <w:t>Getting commits info of specific number:</w:t>
       </w:r>
-      <w:bookmarkEnd w:id="12"/>
+      <w:bookmarkEnd w:id="14"/>
     </w:p>
     <w:p>
       <w:pPr>
@@ -2462,7 +3261,7 @@
                     <pic:cNvPicPr/>
                   </pic:nvPicPr>
                   <pic:blipFill>
-                    <a:blip r:embed="rId13">
+                    <a:blip r:embed="rId14">
                       <a:extLst>
                         <a:ext uri="{28A0092B-C50C-407E-A947-70E740481C1C}">
                           <a14:useLocalDpi xmlns:a14="http://schemas.microsoft.com/office/drawing/2010/main" val="0"/>
@@ -2493,12 +3292,12 @@
       <w:pPr>
         <w:pStyle w:val="Heading1"/>
       </w:pPr>
-      <w:bookmarkStart w:id="13" w:name="_Toc186274509"/>
+      <w:bookmarkStart w:id="15" w:name="_Toc186276857"/>
       <w:r>
         <w:lastRenderedPageBreak/>
         <w:t>Getting commit details on a specific date:</w:t>
       </w:r>
-      <w:bookmarkEnd w:id="13"/>
+      <w:bookmarkEnd w:id="15"/>
     </w:p>
     <w:p>
       <w:pPr>
@@ -2524,7 +3323,7 @@
                     <pic:cNvPicPr/>
                   </pic:nvPicPr>
                   <pic:blipFill>
-                    <a:blip r:embed="rId14">
+                    <a:blip r:embed="rId15">
                       <a:extLst>
                         <a:ext uri="{28A0092B-C50C-407E-A947-70E740481C1C}">
                           <a14:useLocalDpi xmlns:a14="http://schemas.microsoft.com/office/drawing/2010/main" val="0"/>
@@ -2560,11 +3359,11 @@
       <w:pPr>
         <w:pStyle w:val="Heading1"/>
       </w:pPr>
-      <w:bookmarkStart w:id="14" w:name="_Toc186274510"/>
+      <w:bookmarkStart w:id="16" w:name="_Toc186276858"/>
       <w:r>
         <w:t>Restoring File to a Specific Commit:</w:t>
       </w:r>
-      <w:bookmarkEnd w:id="14"/>
+      <w:bookmarkEnd w:id="16"/>
     </w:p>
     <w:p>
       <w:pPr>
@@ -2590,7 +3389,7 @@
                     <pic:cNvPicPr/>
                   </pic:nvPicPr>
                   <pic:blipFill>
-                    <a:blip r:embed="rId15"/>
+                    <a:blip r:embed="rId16"/>
                     <a:stretch>
                       <a:fillRect/>
                     </a:stretch>
@@ -2620,12 +3419,12 @@
       <w:pPr>
         <w:pStyle w:val="Heading1"/>
       </w:pPr>
-      <w:bookmarkStart w:id="15" w:name="_Toc186274511"/>
+      <w:bookmarkStart w:id="17" w:name="_Toc186276859"/>
       <w:r>
         <w:lastRenderedPageBreak/>
         <w:t>Cleaning Repository</w:t>
       </w:r>
-      <w:bookmarkEnd w:id="15"/>
+      <w:bookmarkEnd w:id="17"/>
     </w:p>
     <w:p>
       <w:pPr>
@@ -2651,7 +3450,7 @@
                     <pic:cNvPicPr/>
                   </pic:nvPicPr>
                   <pic:blipFill rotWithShape="1">
-                    <a:blip r:embed="rId16"/>
+                    <a:blip r:embed="rId17"/>
                     <a:srcRect b="18003"/>
                     <a:stretch/>
                   </pic:blipFill>
@@ -2699,17 +3498,20 @@
       <w:pPr>
         <w:pStyle w:val="Heading1"/>
       </w:pPr>
-      <w:bookmarkStart w:id="16" w:name="_Toc186274512"/>
+      <w:bookmarkStart w:id="18" w:name="_Toc186276860"/>
       <w:r>
         <w:t>Level of Setting:</w:t>
       </w:r>
-      <w:bookmarkEnd w:id="16"/>
-    </w:p>
-    <w:p>
-      <w:pPr>
-        <w:jc w:val="both"/>
-      </w:pPr>
-      <w:r>
+      <w:bookmarkEnd w:id="18"/>
+    </w:p>
+    <w:p>
+      <w:pPr>
+        <w:jc w:val="both"/>
+      </w:pPr>
+      <w:r>
+        <w:rPr>
+          <w:noProof/>
+        </w:rPr>
         <w:drawing>
           <wp:inline distT="0" distB="0" distL="0" distR="0" wp14:anchorId="2233CCA4" wp14:editId="3E2FF182">
             <wp:extent cx="5943600" cy="2522855"/>
@@ -2726,7 +3528,7 @@
                     <pic:cNvPicPr/>
                   </pic:nvPicPr>
                   <pic:blipFill>
-                    <a:blip r:embed="rId17"/>
+                    <a:blip r:embed="rId18"/>
                     <a:stretch>
                       <a:fillRect/>
                     </a:stretch>
@@ -2769,7 +3571,31 @@
         <w:jc w:val="both"/>
       </w:pPr>
       <w:r>
-        <w:t>The --global option applies configuration settings to all repositories of the current user, with settings stored in the ~/.gitconfig or ~/.config/git/config file. For instance, git config --global user.name "Your Name" sets the user name across all repositories managed by the user. The --system option, on the other hand, modifies the system-wide configuration file located at /etc/gitconfig. This applies settings like the default editor for all users and repositories on the system. Commands like git config --list --system require administrative privileges and provide a broader scope for configuration.</w:t>
+        <w:t>The --global option applies configuration settings to all repositories of the current user, with settings stored in the ~/.</w:t>
+      </w:r>
+      <w:proofErr w:type="spellStart"/>
+      <w:r>
+        <w:t>gitconfig</w:t>
+      </w:r>
+      <w:proofErr w:type="spellEnd"/>
+      <w:r>
+        <w:t xml:space="preserve"> or ~/.config/git/config file. For instance, git config --global user.name "Your Name" sets the user name across all repositories managed by the user. The --system option, on the other hand, modifies the system-wide configuration file located at /</w:t>
+      </w:r>
+      <w:proofErr w:type="spellStart"/>
+      <w:r>
+        <w:t>etc</w:t>
+      </w:r>
+      <w:proofErr w:type="spellEnd"/>
+      <w:r>
+        <w:t>/</w:t>
+      </w:r>
+      <w:proofErr w:type="spellStart"/>
+      <w:r>
+        <w:t>gitconfig</w:t>
+      </w:r>
+      <w:proofErr w:type="spellEnd"/>
+      <w:r>
+        <w:t>. This applies settings like the default editor for all users and repositories on the system. Commands like git config --list --system require administrative privileges and provide a broader scope for configuration.</w:t>
       </w:r>
     </w:p>
     <w:p>
@@ -2781,18 +3607,21 @@
       <w:pPr>
         <w:pStyle w:val="Heading1"/>
       </w:pPr>
-      <w:bookmarkStart w:id="17" w:name="_Toc186274513"/>
+      <w:bookmarkStart w:id="19" w:name="_Toc186276861"/>
       <w:r>
         <w:lastRenderedPageBreak/>
         <w:t>Changing Global Settings:</w:t>
       </w:r>
-      <w:bookmarkEnd w:id="17"/>
-    </w:p>
-    <w:p>
-      <w:pPr>
-        <w:jc w:val="both"/>
-      </w:pPr>
-      <w:r>
+      <w:bookmarkEnd w:id="19"/>
+    </w:p>
+    <w:p>
+      <w:pPr>
+        <w:jc w:val="both"/>
+      </w:pPr>
+      <w:r>
+        <w:rPr>
+          <w:noProof/>
+        </w:rPr>
         <w:drawing>
           <wp:inline distT="0" distB="0" distL="0" distR="0" wp14:anchorId="29921B39" wp14:editId="1B87D32E">
             <wp:extent cx="5943600" cy="3881120"/>
@@ -2809,7 +3638,7 @@
                     <pic:cNvPicPr/>
                   </pic:nvPicPr>
                   <pic:blipFill>
-                    <a:blip r:embed="rId18"/>
+                    <a:blip r:embed="rId19"/>
                     <a:stretch>
                       <a:fillRect/>
                     </a:stretch>
@@ -2842,17 +3671,20 @@
       <w:pPr>
         <w:pStyle w:val="Heading1"/>
       </w:pPr>
-      <w:bookmarkStart w:id="18" w:name="_Toc186274514"/>
+      <w:bookmarkStart w:id="20" w:name="_Toc186276862"/>
       <w:r>
         <w:t>Replacing git commands with short alias:</w:t>
       </w:r>
-      <w:bookmarkEnd w:id="18"/>
-    </w:p>
-    <w:p>
-      <w:pPr>
-        <w:jc w:val="both"/>
-      </w:pPr>
-      <w:r>
+      <w:bookmarkEnd w:id="20"/>
+    </w:p>
+    <w:p>
+      <w:pPr>
+        <w:jc w:val="both"/>
+      </w:pPr>
+      <w:r>
+        <w:rPr>
+          <w:noProof/>
+        </w:rPr>
         <w:drawing>
           <wp:inline distT="0" distB="0" distL="0" distR="0" wp14:anchorId="15520B46" wp14:editId="15C9F696">
             <wp:extent cx="5283200" cy="3046871"/>
@@ -2869,7 +3701,7 @@
                     <pic:cNvPicPr/>
                   </pic:nvPicPr>
                   <pic:blipFill>
-                    <a:blip r:embed="rId19"/>
+                    <a:blip r:embed="rId20"/>
                     <a:stretch>
                       <a:fillRect/>
                     </a:stretch>
@@ -2899,17 +3731,20 @@
       <w:pPr>
         <w:pStyle w:val="Heading1"/>
       </w:pPr>
-      <w:bookmarkStart w:id="19" w:name="_Toc186274515"/>
+      <w:bookmarkStart w:id="21" w:name="_Toc186276863"/>
       <w:r>
         <w:t>Tracking aliases which we have made:</w:t>
       </w:r>
-      <w:bookmarkEnd w:id="19"/>
-    </w:p>
-    <w:p>
-      <w:pPr>
-        <w:jc w:val="both"/>
-      </w:pPr>
-      <w:r>
+      <w:bookmarkEnd w:id="21"/>
+    </w:p>
+    <w:p>
+      <w:pPr>
+        <w:jc w:val="both"/>
+      </w:pPr>
+      <w:r>
+        <w:rPr>
+          <w:noProof/>
+        </w:rPr>
         <w:drawing>
           <wp:inline distT="0" distB="0" distL="0" distR="0" wp14:anchorId="4E32DF25" wp14:editId="425C4ABC">
             <wp:extent cx="5943600" cy="3798570"/>
@@ -2926,7 +3761,7 @@
                     <pic:cNvPicPr/>
                   </pic:nvPicPr>
                   <pic:blipFill>
-                    <a:blip r:embed="rId20"/>
+                    <a:blip r:embed="rId21"/>
                     <a:stretch>
                       <a:fillRect/>
                     </a:stretch>
@@ -2951,11 +3786,11 @@
       <w:pPr>
         <w:pStyle w:val="Heading1"/>
       </w:pPr>
-      <w:bookmarkStart w:id="20" w:name="_Toc186274516"/>
+      <w:bookmarkStart w:id="22" w:name="_Toc186276864"/>
       <w:r>
         <w:t>Shell:</w:t>
       </w:r>
-      <w:bookmarkEnd w:id="20"/>
+      <w:bookmarkEnd w:id="22"/>
     </w:p>
     <w:p>
       <w:pPr>
@@ -2980,9 +3815,11 @@
       <w:pPr>
         <w:jc w:val="both"/>
       </w:pPr>
+      <w:proofErr w:type="spellStart"/>
       <w:r>
         <w:t>Pwd</w:t>
       </w:r>
+      <w:proofErr w:type="spellEnd"/>
       <w:r>
         <w:tab/>
       </w:r>
@@ -3076,8 +3913,21 @@
       </w:r>
       <w:r>
         <w:tab/>
-        <w:t>to know how many files are in stagging area, how many are modified etc</w:t>
-      </w:r>
+        <w:t xml:space="preserve">to know how many files are in </w:t>
+      </w:r>
+      <w:proofErr w:type="spellStart"/>
+      <w:r>
+        <w:t>stagging</w:t>
+      </w:r>
+      <w:proofErr w:type="spellEnd"/>
+      <w:r>
+        <w:t xml:space="preserve"> area, how many are modified </w:t>
+      </w:r>
+      <w:proofErr w:type="spellStart"/>
+      <w:r>
+        <w:t>etc</w:t>
+      </w:r>
+      <w:proofErr w:type="spellEnd"/>
     </w:p>
     <w:p>
       <w:pPr>
@@ -3544,6 +4394,304 @@
     </w:lvl>
   </w:abstractNum>
   <w:abstractNum w:abstractNumId="3" w15:restartNumberingAfterBreak="0">
+    <w:nsid w:val="2BEE12C1"/>
+    <w:multiLevelType w:val="multilevel"/>
+    <w:tmpl w:val="6650A120"/>
+    <w:lvl w:ilvl="0">
+      <w:start w:val="1"/>
+      <w:numFmt w:val="bullet"/>
+      <w:lvlText w:val=""/>
+      <w:lvlJc w:val="left"/>
+      <w:pPr>
+        <w:tabs>
+          <w:tab w:val="num" w:pos="720"/>
+        </w:tabs>
+        <w:ind w:left="720" w:hanging="360"/>
+      </w:pPr>
+      <w:rPr>
+        <w:rFonts w:ascii="Symbol" w:hAnsi="Symbol" w:hint="default"/>
+        <w:sz w:val="20"/>
+      </w:rPr>
+    </w:lvl>
+    <w:lvl w:ilvl="1" w:tentative="1">
+      <w:start w:val="1"/>
+      <w:numFmt w:val="bullet"/>
+      <w:lvlText w:val="o"/>
+      <w:lvlJc w:val="left"/>
+      <w:pPr>
+        <w:tabs>
+          <w:tab w:val="num" w:pos="1440"/>
+        </w:tabs>
+        <w:ind w:left="1440" w:hanging="360"/>
+      </w:pPr>
+      <w:rPr>
+        <w:rFonts w:ascii="Courier New" w:hAnsi="Courier New" w:hint="default"/>
+        <w:sz w:val="20"/>
+      </w:rPr>
+    </w:lvl>
+    <w:lvl w:ilvl="2" w:tentative="1">
+      <w:start w:val="1"/>
+      <w:numFmt w:val="bullet"/>
+      <w:lvlText w:val=""/>
+      <w:lvlJc w:val="left"/>
+      <w:pPr>
+        <w:tabs>
+          <w:tab w:val="num" w:pos="2160"/>
+        </w:tabs>
+        <w:ind w:left="2160" w:hanging="360"/>
+      </w:pPr>
+      <w:rPr>
+        <w:rFonts w:ascii="Wingdings" w:hAnsi="Wingdings" w:hint="default"/>
+        <w:sz w:val="20"/>
+      </w:rPr>
+    </w:lvl>
+    <w:lvl w:ilvl="3" w:tentative="1">
+      <w:start w:val="1"/>
+      <w:numFmt w:val="bullet"/>
+      <w:lvlText w:val=""/>
+      <w:lvlJc w:val="left"/>
+      <w:pPr>
+        <w:tabs>
+          <w:tab w:val="num" w:pos="2880"/>
+        </w:tabs>
+        <w:ind w:left="2880" w:hanging="360"/>
+      </w:pPr>
+      <w:rPr>
+        <w:rFonts w:ascii="Wingdings" w:hAnsi="Wingdings" w:hint="default"/>
+        <w:sz w:val="20"/>
+      </w:rPr>
+    </w:lvl>
+    <w:lvl w:ilvl="4" w:tentative="1">
+      <w:start w:val="1"/>
+      <w:numFmt w:val="bullet"/>
+      <w:lvlText w:val=""/>
+      <w:lvlJc w:val="left"/>
+      <w:pPr>
+        <w:tabs>
+          <w:tab w:val="num" w:pos="3600"/>
+        </w:tabs>
+        <w:ind w:left="3600" w:hanging="360"/>
+      </w:pPr>
+      <w:rPr>
+        <w:rFonts w:ascii="Wingdings" w:hAnsi="Wingdings" w:hint="default"/>
+        <w:sz w:val="20"/>
+      </w:rPr>
+    </w:lvl>
+    <w:lvl w:ilvl="5" w:tentative="1">
+      <w:start w:val="1"/>
+      <w:numFmt w:val="bullet"/>
+      <w:lvlText w:val=""/>
+      <w:lvlJc w:val="left"/>
+      <w:pPr>
+        <w:tabs>
+          <w:tab w:val="num" w:pos="4320"/>
+        </w:tabs>
+        <w:ind w:left="4320" w:hanging="360"/>
+      </w:pPr>
+      <w:rPr>
+        <w:rFonts w:ascii="Wingdings" w:hAnsi="Wingdings" w:hint="default"/>
+        <w:sz w:val="20"/>
+      </w:rPr>
+    </w:lvl>
+    <w:lvl w:ilvl="6" w:tentative="1">
+      <w:start w:val="1"/>
+      <w:numFmt w:val="bullet"/>
+      <w:lvlText w:val=""/>
+      <w:lvlJc w:val="left"/>
+      <w:pPr>
+        <w:tabs>
+          <w:tab w:val="num" w:pos="5040"/>
+        </w:tabs>
+        <w:ind w:left="5040" w:hanging="360"/>
+      </w:pPr>
+      <w:rPr>
+        <w:rFonts w:ascii="Wingdings" w:hAnsi="Wingdings" w:hint="default"/>
+        <w:sz w:val="20"/>
+      </w:rPr>
+    </w:lvl>
+    <w:lvl w:ilvl="7" w:tentative="1">
+      <w:start w:val="1"/>
+      <w:numFmt w:val="bullet"/>
+      <w:lvlText w:val=""/>
+      <w:lvlJc w:val="left"/>
+      <w:pPr>
+        <w:tabs>
+          <w:tab w:val="num" w:pos="5760"/>
+        </w:tabs>
+        <w:ind w:left="5760" w:hanging="360"/>
+      </w:pPr>
+      <w:rPr>
+        <w:rFonts w:ascii="Wingdings" w:hAnsi="Wingdings" w:hint="default"/>
+        <w:sz w:val="20"/>
+      </w:rPr>
+    </w:lvl>
+    <w:lvl w:ilvl="8" w:tentative="1">
+      <w:start w:val="1"/>
+      <w:numFmt w:val="bullet"/>
+      <w:lvlText w:val=""/>
+      <w:lvlJc w:val="left"/>
+      <w:pPr>
+        <w:tabs>
+          <w:tab w:val="num" w:pos="6480"/>
+        </w:tabs>
+        <w:ind w:left="6480" w:hanging="360"/>
+      </w:pPr>
+      <w:rPr>
+        <w:rFonts w:ascii="Wingdings" w:hAnsi="Wingdings" w:hint="default"/>
+        <w:sz w:val="20"/>
+      </w:rPr>
+    </w:lvl>
+  </w:abstractNum>
+  <w:abstractNum w:abstractNumId="4" w15:restartNumberingAfterBreak="0">
+    <w:nsid w:val="315F467A"/>
+    <w:multiLevelType w:val="multilevel"/>
+    <w:tmpl w:val="115EC87C"/>
+    <w:lvl w:ilvl="0">
+      <w:start w:val="1"/>
+      <w:numFmt w:val="bullet"/>
+      <w:lvlText w:val=""/>
+      <w:lvlJc w:val="left"/>
+      <w:pPr>
+        <w:tabs>
+          <w:tab w:val="num" w:pos="720"/>
+        </w:tabs>
+        <w:ind w:left="720" w:hanging="360"/>
+      </w:pPr>
+      <w:rPr>
+        <w:rFonts w:ascii="Symbol" w:hAnsi="Symbol" w:hint="default"/>
+        <w:sz w:val="20"/>
+      </w:rPr>
+    </w:lvl>
+    <w:lvl w:ilvl="1" w:tentative="1">
+      <w:start w:val="1"/>
+      <w:numFmt w:val="bullet"/>
+      <w:lvlText w:val="o"/>
+      <w:lvlJc w:val="left"/>
+      <w:pPr>
+        <w:tabs>
+          <w:tab w:val="num" w:pos="1440"/>
+        </w:tabs>
+        <w:ind w:left="1440" w:hanging="360"/>
+      </w:pPr>
+      <w:rPr>
+        <w:rFonts w:ascii="Courier New" w:hAnsi="Courier New" w:hint="default"/>
+        <w:sz w:val="20"/>
+      </w:rPr>
+    </w:lvl>
+    <w:lvl w:ilvl="2" w:tentative="1">
+      <w:start w:val="1"/>
+      <w:numFmt w:val="bullet"/>
+      <w:lvlText w:val=""/>
+      <w:lvlJc w:val="left"/>
+      <w:pPr>
+        <w:tabs>
+          <w:tab w:val="num" w:pos="2160"/>
+        </w:tabs>
+        <w:ind w:left="2160" w:hanging="360"/>
+      </w:pPr>
+      <w:rPr>
+        <w:rFonts w:ascii="Wingdings" w:hAnsi="Wingdings" w:hint="default"/>
+        <w:sz w:val="20"/>
+      </w:rPr>
+    </w:lvl>
+    <w:lvl w:ilvl="3" w:tentative="1">
+      <w:start w:val="1"/>
+      <w:numFmt w:val="bullet"/>
+      <w:lvlText w:val=""/>
+      <w:lvlJc w:val="left"/>
+      <w:pPr>
+        <w:tabs>
+          <w:tab w:val="num" w:pos="2880"/>
+        </w:tabs>
+        <w:ind w:left="2880" w:hanging="360"/>
+      </w:pPr>
+      <w:rPr>
+        <w:rFonts w:ascii="Wingdings" w:hAnsi="Wingdings" w:hint="default"/>
+        <w:sz w:val="20"/>
+      </w:rPr>
+    </w:lvl>
+    <w:lvl w:ilvl="4" w:tentative="1">
+      <w:start w:val="1"/>
+      <w:numFmt w:val="bullet"/>
+      <w:lvlText w:val=""/>
+      <w:lvlJc w:val="left"/>
+      <w:pPr>
+        <w:tabs>
+          <w:tab w:val="num" w:pos="3600"/>
+        </w:tabs>
+        <w:ind w:left="3600" w:hanging="360"/>
+      </w:pPr>
+      <w:rPr>
+        <w:rFonts w:ascii="Wingdings" w:hAnsi="Wingdings" w:hint="default"/>
+        <w:sz w:val="20"/>
+      </w:rPr>
+    </w:lvl>
+    <w:lvl w:ilvl="5" w:tentative="1">
+      <w:start w:val="1"/>
+      <w:numFmt w:val="bullet"/>
+      <w:lvlText w:val=""/>
+      <w:lvlJc w:val="left"/>
+      <w:pPr>
+        <w:tabs>
+          <w:tab w:val="num" w:pos="4320"/>
+        </w:tabs>
+        <w:ind w:left="4320" w:hanging="360"/>
+      </w:pPr>
+      <w:rPr>
+        <w:rFonts w:ascii="Wingdings" w:hAnsi="Wingdings" w:hint="default"/>
+        <w:sz w:val="20"/>
+      </w:rPr>
+    </w:lvl>
+    <w:lvl w:ilvl="6" w:tentative="1">
+      <w:start w:val="1"/>
+      <w:numFmt w:val="bullet"/>
+      <w:lvlText w:val=""/>
+      <w:lvlJc w:val="left"/>
+      <w:pPr>
+        <w:tabs>
+          <w:tab w:val="num" w:pos="5040"/>
+        </w:tabs>
+        <w:ind w:left="5040" w:hanging="360"/>
+      </w:pPr>
+      <w:rPr>
+        <w:rFonts w:ascii="Wingdings" w:hAnsi="Wingdings" w:hint="default"/>
+        <w:sz w:val="20"/>
+      </w:rPr>
+    </w:lvl>
+    <w:lvl w:ilvl="7" w:tentative="1">
+      <w:start w:val="1"/>
+      <w:numFmt w:val="bullet"/>
+      <w:lvlText w:val=""/>
+      <w:lvlJc w:val="left"/>
+      <w:pPr>
+        <w:tabs>
+          <w:tab w:val="num" w:pos="5760"/>
+        </w:tabs>
+        <w:ind w:left="5760" w:hanging="360"/>
+      </w:pPr>
+      <w:rPr>
+        <w:rFonts w:ascii="Wingdings" w:hAnsi="Wingdings" w:hint="default"/>
+        <w:sz w:val="20"/>
+      </w:rPr>
+    </w:lvl>
+    <w:lvl w:ilvl="8" w:tentative="1">
+      <w:start w:val="1"/>
+      <w:numFmt w:val="bullet"/>
+      <w:lvlText w:val=""/>
+      <w:lvlJc w:val="left"/>
+      <w:pPr>
+        <w:tabs>
+          <w:tab w:val="num" w:pos="6480"/>
+        </w:tabs>
+        <w:ind w:left="6480" w:hanging="360"/>
+      </w:pPr>
+      <w:rPr>
+        <w:rFonts w:ascii="Wingdings" w:hAnsi="Wingdings" w:hint="default"/>
+        <w:sz w:val="20"/>
+      </w:rPr>
+    </w:lvl>
+  </w:abstractNum>
+  <w:abstractNum w:abstractNumId="5" w15:restartNumberingAfterBreak="0">
     <w:nsid w:val="4710713C"/>
     <w:multiLevelType w:val="multilevel"/>
     <w:tmpl w:val="BC44116A"/>
@@ -3692,7 +4840,120 @@
       </w:rPr>
     </w:lvl>
   </w:abstractNum>
-  <w:abstractNum w:abstractNumId="4" w15:restartNumberingAfterBreak="0">
+  <w:abstractNum w:abstractNumId="6" w15:restartNumberingAfterBreak="0">
+    <w:nsid w:val="4D975525"/>
+    <w:multiLevelType w:val="multilevel"/>
+    <w:tmpl w:val="6C1CCAE6"/>
+    <w:lvl w:ilvl="0">
+      <w:start w:val="1"/>
+      <w:numFmt w:val="decimal"/>
+      <w:lvlText w:val="%1."/>
+      <w:lvlJc w:val="left"/>
+      <w:pPr>
+        <w:tabs>
+          <w:tab w:val="num" w:pos="720"/>
+        </w:tabs>
+        <w:ind w:left="720" w:hanging="360"/>
+      </w:pPr>
+    </w:lvl>
+    <w:lvl w:ilvl="1" w:tentative="1">
+      <w:start w:val="1"/>
+      <w:numFmt w:val="decimal"/>
+      <w:lvlText w:val="%2."/>
+      <w:lvlJc w:val="left"/>
+      <w:pPr>
+        <w:tabs>
+          <w:tab w:val="num" w:pos="1440"/>
+        </w:tabs>
+        <w:ind w:left="1440" w:hanging="360"/>
+      </w:pPr>
+    </w:lvl>
+    <w:lvl w:ilvl="2" w:tentative="1">
+      <w:start w:val="1"/>
+      <w:numFmt w:val="decimal"/>
+      <w:lvlText w:val="%3."/>
+      <w:lvlJc w:val="left"/>
+      <w:pPr>
+        <w:tabs>
+          <w:tab w:val="num" w:pos="2160"/>
+        </w:tabs>
+        <w:ind w:left="2160" w:hanging="360"/>
+      </w:pPr>
+    </w:lvl>
+    <w:lvl w:ilvl="3" w:tentative="1">
+      <w:start w:val="1"/>
+      <w:numFmt w:val="decimal"/>
+      <w:lvlText w:val="%4."/>
+      <w:lvlJc w:val="left"/>
+      <w:pPr>
+        <w:tabs>
+          <w:tab w:val="num" w:pos="2880"/>
+        </w:tabs>
+        <w:ind w:left="2880" w:hanging="360"/>
+      </w:pPr>
+    </w:lvl>
+    <w:lvl w:ilvl="4" w:tentative="1">
+      <w:start w:val="1"/>
+      <w:numFmt w:val="decimal"/>
+      <w:lvlText w:val="%5."/>
+      <w:lvlJc w:val="left"/>
+      <w:pPr>
+        <w:tabs>
+          <w:tab w:val="num" w:pos="3600"/>
+        </w:tabs>
+        <w:ind w:left="3600" w:hanging="360"/>
+      </w:pPr>
+    </w:lvl>
+    <w:lvl w:ilvl="5" w:tentative="1">
+      <w:start w:val="1"/>
+      <w:numFmt w:val="decimal"/>
+      <w:lvlText w:val="%6."/>
+      <w:lvlJc w:val="left"/>
+      <w:pPr>
+        <w:tabs>
+          <w:tab w:val="num" w:pos="4320"/>
+        </w:tabs>
+        <w:ind w:left="4320" w:hanging="360"/>
+      </w:pPr>
+    </w:lvl>
+    <w:lvl w:ilvl="6" w:tentative="1">
+      <w:start w:val="1"/>
+      <w:numFmt w:val="decimal"/>
+      <w:lvlText w:val="%7."/>
+      <w:lvlJc w:val="left"/>
+      <w:pPr>
+        <w:tabs>
+          <w:tab w:val="num" w:pos="5040"/>
+        </w:tabs>
+        <w:ind w:left="5040" w:hanging="360"/>
+      </w:pPr>
+    </w:lvl>
+    <w:lvl w:ilvl="7" w:tentative="1">
+      <w:start w:val="1"/>
+      <w:numFmt w:val="decimal"/>
+      <w:lvlText w:val="%8."/>
+      <w:lvlJc w:val="left"/>
+      <w:pPr>
+        <w:tabs>
+          <w:tab w:val="num" w:pos="5760"/>
+        </w:tabs>
+        <w:ind w:left="5760" w:hanging="360"/>
+      </w:pPr>
+    </w:lvl>
+    <w:lvl w:ilvl="8" w:tentative="1">
+      <w:start w:val="1"/>
+      <w:numFmt w:val="decimal"/>
+      <w:lvlText w:val="%9."/>
+      <w:lvlJc w:val="left"/>
+      <w:pPr>
+        <w:tabs>
+          <w:tab w:val="num" w:pos="6480"/>
+        </w:tabs>
+        <w:ind w:left="6480" w:hanging="360"/>
+      </w:pPr>
+    </w:lvl>
+  </w:abstractNum>
+  <w:abstractNum w:abstractNumId="7" w15:restartNumberingAfterBreak="0">
     <w:nsid w:val="64D103EA"/>
     <w:multiLevelType w:val="multilevel"/>
     <w:tmpl w:val="902C72EC"/>
@@ -3841,7 +5102,7 @@
       </w:rPr>
     </w:lvl>
   </w:abstractNum>
-  <w:abstractNum w:abstractNumId="5" w15:restartNumberingAfterBreak="0">
+  <w:abstractNum w:abstractNumId="8" w15:restartNumberingAfterBreak="0">
     <w:nsid w:val="6B54563C"/>
     <w:multiLevelType w:val="multilevel"/>
     <w:tmpl w:val="1D50EA44"/>
@@ -3991,13 +5252,13 @@
     </w:lvl>
   </w:abstractNum>
   <w:num w:numId="1" w16cid:durableId="527837032">
-    <w:abstractNumId w:val="4"/>
+    <w:abstractNumId w:val="7"/>
   </w:num>
   <w:num w:numId="2" w16cid:durableId="2025013804">
-    <w:abstractNumId w:val="5"/>
+    <w:abstractNumId w:val="8"/>
   </w:num>
   <w:num w:numId="3" w16cid:durableId="1222978329">
-    <w:abstractNumId w:val="3"/>
+    <w:abstractNumId w:val="5"/>
   </w:num>
   <w:num w:numId="4" w16cid:durableId="608128799">
     <w:abstractNumId w:val="0"/>
@@ -4007,6 +5268,15 @@
   </w:num>
   <w:num w:numId="6" w16cid:durableId="585111685">
     <w:abstractNumId w:val="2"/>
+  </w:num>
+  <w:num w:numId="7" w16cid:durableId="1685932247">
+    <w:abstractNumId w:val="3"/>
+  </w:num>
+  <w:num w:numId="8" w16cid:durableId="1842231304">
+    <w:abstractNumId w:val="4"/>
+  </w:num>
+  <w:num w:numId="9" w16cid:durableId="1180119919">
+    <w:abstractNumId w:val="6"/>
   </w:num>
 </w:numbering>
 </file>

</xml_diff>